<commit_message>
add Test Summary Report
</commit_message>
<xml_diff>
--- a/Testing/NC08_TP_V1.docx
+++ b/Testing/NC08_TP_V1.docx
@@ -2358,7 +2358,25 @@
           <w:sz w:val="24"/>
           <w:szCs w:val="24"/>
         </w:rPr>
-        <w:t xml:space="preserve"> e control. Ogni livello è composta da vari sottosistemi.</w:t>
+        <w:t xml:space="preserve"> e control. Ogni livello </w:t>
+      </w:r>
+      <w:proofErr w:type="gramStart"/>
+      <w:r>
+        <w:rPr>
+          <w:rFonts w:ascii="Garamond" w:eastAsia="Garamond" w:hAnsi="Garamond" w:cs="Garamond"/>
+          <w:sz w:val="24"/>
+          <w:szCs w:val="24"/>
+        </w:rPr>
+        <w:t>è composta</w:t>
+      </w:r>
+      <w:proofErr w:type="gramEnd"/>
+      <w:r>
+        <w:rPr>
+          <w:rFonts w:ascii="Garamond" w:eastAsia="Garamond" w:hAnsi="Garamond" w:cs="Garamond"/>
+          <w:sz w:val="24"/>
+          <w:szCs w:val="24"/>
+        </w:rPr>
+        <w:t xml:space="preserve"> da vari sottosistemi.</w:t>
       </w:r>
     </w:p>
     <w:p>
@@ -2594,27 +2612,7 @@
           <w:sz w:val="24"/>
           <w:szCs w:val="24"/>
         </w:rPr>
-        <w:t xml:space="preserve">quindi un sistema Model </w:t>
-      </w:r>
-      <w:proofErr w:type="spellStart"/>
-      <w:r>
-        <w:rPr>
-          <w:rFonts w:ascii="Garamond" w:eastAsia="Century Gothic" w:hAnsi="Garamond" w:cs="Century Gothic"/>
-          <w:color w:val="000000" w:themeColor="text1"/>
-          <w:sz w:val="24"/>
-          <w:szCs w:val="24"/>
-        </w:rPr>
-        <w:t>View</w:t>
-      </w:r>
-      <w:proofErr w:type="spellEnd"/>
-      <w:r>
-        <w:rPr>
-          <w:rFonts w:ascii="Garamond" w:eastAsia="Century Gothic" w:hAnsi="Garamond" w:cs="Century Gothic"/>
-          <w:color w:val="000000" w:themeColor="text1"/>
-          <w:sz w:val="24"/>
-          <w:szCs w:val="24"/>
-        </w:rPr>
-        <w:t xml:space="preserve"> Control.</w:t>
+        <w:t>quindi un sistema Model View Control.</w:t>
       </w:r>
     </w:p>
     <w:p>
@@ -3118,7 +3116,7 @@
           <w:sz w:val="24"/>
           <w:szCs w:val="24"/>
         </w:rPr>
-        <w:t>.</w:t>
+        <w:t xml:space="preserve"> e la gestione shop.</w:t>
       </w:r>
     </w:p>
     <w:p>
@@ -3237,7 +3235,27 @@
           <w:sz w:val="24"/>
           <w:szCs w:val="24"/>
         </w:rPr>
-        <w:t>Le attività di testing sono mirate ad identificare la presenza di faults (errori) all’interno del sistema, per effettuarne un successivo intervento di eliminazione</w:t>
+        <w:t xml:space="preserve">Le attività di testing sono mirate </w:t>
+      </w:r>
+      <w:proofErr w:type="gramStart"/>
+      <w:r>
+        <w:rPr>
+          <w:rFonts w:ascii="Garamond" w:eastAsia="Century Gothic" w:hAnsi="Garamond" w:cs="Century Gothic"/>
+          <w:color w:val="000000" w:themeColor="text1"/>
+          <w:sz w:val="24"/>
+          <w:szCs w:val="24"/>
+        </w:rPr>
+        <w:t>ad</w:t>
+      </w:r>
+      <w:proofErr w:type="gramEnd"/>
+      <w:r>
+        <w:rPr>
+          <w:rFonts w:ascii="Garamond" w:eastAsia="Century Gothic" w:hAnsi="Garamond" w:cs="Century Gothic"/>
+          <w:color w:val="000000" w:themeColor="text1"/>
+          <w:sz w:val="24"/>
+          <w:szCs w:val="24"/>
+        </w:rPr>
+        <w:t xml:space="preserve"> identificare la presenza di faults (errori) all’interno del sistema, per effettuarne un successivo intervento di eliminazione</w:t>
       </w:r>
       <w:r>
         <w:rPr>
@@ -3409,6 +3427,28 @@
     </w:p>
     <w:p>
       <w:pPr>
+        <w:spacing w:line="240" w:lineRule="auto"/>
+        <w:rPr>
+          <w:rFonts w:ascii="Garamond" w:eastAsia="Century Gothic" w:hAnsi="Garamond" w:cs="Century Gothic"/>
+          <w:color w:val="000000" w:themeColor="text1"/>
+          <w:sz w:val="24"/>
+          <w:szCs w:val="24"/>
+        </w:rPr>
+      </w:pPr>
+    </w:p>
+    <w:p>
+      <w:pPr>
+        <w:spacing w:line="240" w:lineRule="auto"/>
+        <w:rPr>
+          <w:rFonts w:ascii="Garamond" w:eastAsia="Century Gothic" w:hAnsi="Garamond" w:cs="Century Gothic"/>
+          <w:color w:val="000000" w:themeColor="text1"/>
+          <w:sz w:val="24"/>
+          <w:szCs w:val="24"/>
+        </w:rPr>
+      </w:pPr>
+    </w:p>
+    <w:p>
+      <w:pPr>
         <w:pStyle w:val="Paragrafoelenco"/>
         <w:numPr>
           <w:ilvl w:val="0"/>
@@ -3429,7 +3469,6 @@
           <w:sz w:val="24"/>
           <w:szCs w:val="24"/>
         </w:rPr>
-        <w:lastRenderedPageBreak/>
         <w:t xml:space="preserve">Effettuare test di regressione ogni volta che si introducono nuove caratteristiche al sistema o vengono modificate quelle presenti; </w:t>
       </w:r>
     </w:p>
@@ -3455,27 +3494,7 @@
           <w:sz w:val="24"/>
           <w:szCs w:val="24"/>
         </w:rPr>
-        <w:t xml:space="preserve">Raggiungere un </w:t>
-      </w:r>
-      <w:proofErr w:type="spellStart"/>
-      <w:r>
-        <w:rPr>
-          <w:rFonts w:ascii="Garamond" w:eastAsia="Century Gothic" w:hAnsi="Garamond" w:cs="Century Gothic"/>
-          <w:color w:val="000000" w:themeColor="text1"/>
-          <w:sz w:val="24"/>
-          <w:szCs w:val="24"/>
-        </w:rPr>
-        <w:t>branch</w:t>
-      </w:r>
-      <w:proofErr w:type="spellEnd"/>
-      <w:r>
-        <w:rPr>
-          <w:rFonts w:ascii="Garamond" w:eastAsia="Century Gothic" w:hAnsi="Garamond" w:cs="Century Gothic"/>
-          <w:color w:val="000000" w:themeColor="text1"/>
-          <w:sz w:val="24"/>
-          <w:szCs w:val="24"/>
-        </w:rPr>
-        <w:t xml:space="preserve"> coverage non inferiore al 75%</w:t>
+        <w:t>Raggiungere un branch coverage non inferiore al 75%</w:t>
       </w:r>
     </w:p>
     <w:p>
@@ -3501,10 +3520,7 @@
           <w:u w:val="single"/>
         </w:rPr>
       </w:pPr>
-    </w:p>
-    <w:p>
-      <w:pPr>
-        <w:spacing w:line="240" w:lineRule="auto"/>
+      <w:r>
         <w:rPr>
           <w:rFonts w:ascii="Century Gothic" w:eastAsia="Century Gothic" w:hAnsi="Century Gothic" w:cs="Century Gothic"/>
           <w:color w:val="0070C0"/>
@@ -3512,51 +3528,6 @@
           <w:szCs w:val="34"/>
           <w:u w:val="single"/>
         </w:rPr>
-      </w:pPr>
-    </w:p>
-    <w:p>
-      <w:pPr>
-        <w:spacing w:line="240" w:lineRule="auto"/>
-        <w:rPr>
-          <w:rFonts w:ascii="Century Gothic" w:eastAsia="Century Gothic" w:hAnsi="Century Gothic" w:cs="Century Gothic"/>
-          <w:color w:val="0070C0"/>
-          <w:sz w:val="34"/>
-          <w:szCs w:val="34"/>
-          <w:u w:val="single"/>
-        </w:rPr>
-      </w:pPr>
-    </w:p>
-    <w:p>
-      <w:pPr>
-        <w:spacing w:line="240" w:lineRule="auto"/>
-        <w:rPr>
-          <w:rFonts w:ascii="Century Gothic" w:eastAsia="Century Gothic" w:hAnsi="Century Gothic" w:cs="Century Gothic"/>
-          <w:color w:val="0070C0"/>
-          <w:sz w:val="34"/>
-          <w:szCs w:val="34"/>
-          <w:u w:val="single"/>
-        </w:rPr>
-      </w:pPr>
-    </w:p>
-    <w:p>
-      <w:pPr>
-        <w:spacing w:line="240" w:lineRule="auto"/>
-        <w:rPr>
-          <w:rFonts w:ascii="Century Gothic" w:eastAsia="Century Gothic" w:hAnsi="Century Gothic" w:cs="Century Gothic"/>
-          <w:color w:val="0070C0"/>
-          <w:sz w:val="34"/>
-          <w:szCs w:val="34"/>
-          <w:u w:val="single"/>
-        </w:rPr>
-      </w:pPr>
-      <w:r>
-        <w:rPr>
-          <w:rFonts w:ascii="Century Gothic" w:eastAsia="Century Gothic" w:hAnsi="Century Gothic" w:cs="Century Gothic"/>
-          <w:color w:val="0070C0"/>
-          <w:sz w:val="34"/>
-          <w:szCs w:val="34"/>
-          <w:u w:val="single"/>
-        </w:rPr>
         <w:t>6.Approccio</w:t>
       </w:r>
     </w:p>
@@ -3601,17 +3572,15 @@
           <w:szCs w:val="24"/>
         </w:rPr>
       </w:pPr>
-    </w:p>
-    <w:p>
-      <w:pPr>
-        <w:spacing w:line="240" w:lineRule="auto"/>
+      <w:r>
         <w:rPr>
           <w:rFonts w:ascii="Garamond" w:eastAsia="Century Gothic" w:hAnsi="Garamond" w:cs="Century Gothic"/>
           <w:color w:val="000000" w:themeColor="text1"/>
           <w:sz w:val="24"/>
           <w:szCs w:val="24"/>
         </w:rPr>
-      </w:pPr>
+        <w:t>Prima della fase di implementazione del sistema, avverrà la progettazione dei casi di test di sistema, perfezionati in seguito nella loro fase di esecuzione; durante la fase implementativa avverrà la</w:t>
+      </w:r>
       <w:r>
         <w:rPr>
           <w:rFonts w:ascii="Garamond" w:eastAsia="Century Gothic" w:hAnsi="Garamond" w:cs="Century Gothic"/>
@@ -3619,7 +3588,7 @@
           <w:sz w:val="24"/>
           <w:szCs w:val="24"/>
         </w:rPr>
-        <w:t>Prima della fase di implementazione del sistema, avverrà la progettazione dei casi di test di sistema, perfezionati in seguito nella loro fase di esecuzione; durante la fase implementativa avverrà la</w:t>
+        <w:t xml:space="preserve"> </w:t>
       </w:r>
       <w:r>
         <w:rPr>
@@ -3628,28 +3597,8 @@
           <w:sz w:val="24"/>
           <w:szCs w:val="24"/>
         </w:rPr>
-        <w:t xml:space="preserve"> </w:t>
-      </w:r>
-      <w:r>
-        <w:rPr>
-          <w:rFonts w:ascii="Garamond" w:eastAsia="Century Gothic" w:hAnsi="Garamond" w:cs="Century Gothic"/>
-          <w:color w:val="000000" w:themeColor="text1"/>
-          <w:sz w:val="24"/>
-          <w:szCs w:val="24"/>
-        </w:rPr>
         <w:t>progettazione dei casi di test di unità.</w:t>
       </w:r>
-    </w:p>
-    <w:p>
-      <w:pPr>
-        <w:spacing w:line="240" w:lineRule="auto"/>
-        <w:rPr>
-          <w:rFonts w:ascii="Garamond" w:eastAsia="Century Gothic" w:hAnsi="Garamond" w:cs="Century Gothic"/>
-          <w:color w:val="000000" w:themeColor="text1"/>
-          <w:sz w:val="24"/>
-          <w:szCs w:val="24"/>
-        </w:rPr>
-      </w:pPr>
     </w:p>
     <w:p>
       <w:pPr>
@@ -3829,9 +3778,8 @@
           <w:sz w:val="24"/>
           <w:szCs w:val="24"/>
         </w:rPr>
-        <w:t xml:space="preserve">In questa fase andremo a testare ogni singola funzione degli oggetti creati. Questa rappresenterà la nostra unità. Verrà utilizzato un approccio black box, ovvero non sarà basato sulla conoscenza dell’architettura e del funzionamento interno di una componente ma sulle sue funzionalità esternamente esposte. Per tale fase utilizzeremo il tool </w:t>
-      </w:r>
-      <w:proofErr w:type="spellStart"/>
+        <w:t>In questa fase andremo a testare ogni singola funzione degli oggetti creati. Questa rappresenterà la nostra unità. Verrà utilizzato un approccio black box, ovvero non sarà basato sulla conoscenza dell’architettura e del funzionamento interno di una componente ma sulle sue funzionalità esternamente esposte. Per tale fase utilizzeremo il tool J</w:t>
+      </w:r>
       <w:r>
         <w:rPr>
           <w:rFonts w:ascii="Garamond" w:eastAsia="Century Gothic" w:hAnsi="Garamond" w:cs="Century Gothic"/>
@@ -3839,7 +3787,7 @@
           <w:sz w:val="24"/>
           <w:szCs w:val="24"/>
         </w:rPr>
-        <w:t>J</w:t>
+        <w:t>u</w:t>
       </w:r>
       <w:r>
         <w:rPr>
@@ -3848,7 +3796,7 @@
           <w:sz w:val="24"/>
           <w:szCs w:val="24"/>
         </w:rPr>
-        <w:t>u</w:t>
+        <w:t>nit</w:t>
       </w:r>
       <w:r>
         <w:rPr>
@@ -3857,17 +3805,7 @@
           <w:sz w:val="24"/>
           <w:szCs w:val="24"/>
         </w:rPr>
-        <w:t>nit</w:t>
-      </w:r>
-      <w:proofErr w:type="spellEnd"/>
-      <w:r>
-        <w:rPr>
-          <w:rFonts w:ascii="Garamond" w:eastAsia="Century Gothic" w:hAnsi="Garamond" w:cs="Century Gothic"/>
-          <w:color w:val="000000" w:themeColor="text1"/>
-          <w:sz w:val="24"/>
-          <w:szCs w:val="24"/>
-        </w:rPr>
-        <w:t>.</w:t>
+        <w:t xml:space="preserve"> e il framework Spring.</w:t>
       </w:r>
     </w:p>
     <w:p>
@@ -3940,9 +3878,8 @@
           <w:sz w:val="24"/>
           <w:szCs w:val="24"/>
         </w:rPr>
-        <w:t xml:space="preserve">gruppo. Per poter effettuare </w:t>
-      </w:r>
-      <w:proofErr w:type="spellStart"/>
+        <w:t>gruppo. Per poter effettuare l’integration test è stata scelta la strategia</w:t>
+      </w:r>
       <w:r>
         <w:rPr>
           <w:rFonts w:ascii="Garamond" w:eastAsia="Century Gothic" w:hAnsi="Garamond" w:cs="Century Gothic"/>
@@ -3950,9 +3887,8 @@
           <w:sz w:val="24"/>
           <w:szCs w:val="24"/>
         </w:rPr>
-        <w:t>l’integration</w:t>
-      </w:r>
-      <w:proofErr w:type="spellEnd"/>
+        <w:t xml:space="preserve"> </w:t>
+      </w:r>
       <w:r>
         <w:rPr>
           <w:rFonts w:ascii="Garamond" w:eastAsia="Century Gothic" w:hAnsi="Garamond" w:cs="Century Gothic"/>
@@ -3960,7 +3896,7 @@
           <w:sz w:val="24"/>
           <w:szCs w:val="24"/>
         </w:rPr>
-        <w:t xml:space="preserve"> test è stata scelta la strategia</w:t>
+        <w:t>bottom-up, in quanto consente di poter iniziare l’attività di testing non</w:t>
       </w:r>
       <w:r>
         <w:rPr>
@@ -3978,7 +3914,7 @@
           <w:sz w:val="24"/>
           <w:szCs w:val="24"/>
         </w:rPr>
-        <w:t>bottom-up, in quanto consente di poter iniziare l’attività di testing non</w:t>
+        <w:t>appena il primo modulo è stato specificato. Questo approccio</w:t>
       </w:r>
       <w:r>
         <w:rPr>
@@ -3996,7 +3932,7 @@
           <w:sz w:val="24"/>
           <w:szCs w:val="24"/>
         </w:rPr>
-        <w:t>appena il primo modulo è stato specificato. Questo approccio</w:t>
+        <w:t>richiede la</w:t>
       </w:r>
       <w:r>
         <w:rPr>
@@ -4014,7 +3950,7 @@
           <w:sz w:val="24"/>
           <w:szCs w:val="24"/>
         </w:rPr>
-        <w:t>richiede la</w:t>
+        <w:t>costruzione di driver per simulare l’ambiente chiamante. In</w:t>
       </w:r>
       <w:r>
         <w:rPr>
@@ -4032,7 +3968,7 @@
           <w:sz w:val="24"/>
           <w:szCs w:val="24"/>
         </w:rPr>
-        <w:t>costruzione di driver per simulare l’ambiente chiamante. In</w:t>
+        <w:t>generale però, può portare alla problematica che i moduli possano</w:t>
       </w:r>
       <w:r>
         <w:rPr>
@@ -4050,7 +3986,7 @@
           <w:sz w:val="24"/>
           <w:szCs w:val="24"/>
         </w:rPr>
-        <w:t>generale però, può portare alla problematica che i moduli possano</w:t>
+        <w:t>essere codificati senza avere una chiara idea di come</w:t>
       </w:r>
       <w:r>
         <w:rPr>
@@ -4068,7 +4004,7 @@
           <w:sz w:val="24"/>
           <w:szCs w:val="24"/>
         </w:rPr>
-        <w:t>essere codificati senza avere una chiara idea di come</w:t>
+        <w:t>dovranno</w:t>
       </w:r>
       <w:r>
         <w:rPr>
@@ -4086,7 +4022,7 @@
           <w:sz w:val="24"/>
           <w:szCs w:val="24"/>
         </w:rPr>
-        <w:t>dovranno</w:t>
+        <w:t>essere connessi ad altre parti del sistema.</w:t>
       </w:r>
       <w:r>
         <w:rPr>
@@ -4104,7 +4040,7 @@
           <w:sz w:val="24"/>
           <w:szCs w:val="24"/>
         </w:rPr>
-        <w:t>essere connessi ad altre parti del sistema.</w:t>
+        <w:t>La riusabilità del codice è uno dei principali benefici dell’approccio</w:t>
       </w:r>
       <w:r>
         <w:rPr>
@@ -4122,17 +4058,19 @@
           <w:sz w:val="24"/>
           <w:szCs w:val="24"/>
         </w:rPr>
-        <w:t>La riusabilità del codice è uno dei principali benefici dell’approccio</w:t>
-      </w:r>
-      <w:r>
+        <w:t>bottom-up. Nonostante questa strategia di testing di integrazione</w:t>
+      </w:r>
+    </w:p>
+    <w:p>
+      <w:pPr>
+        <w:spacing w:line="240" w:lineRule="auto"/>
         <w:rPr>
           <w:rFonts w:ascii="Garamond" w:eastAsia="Century Gothic" w:hAnsi="Garamond" w:cs="Century Gothic"/>
           <w:color w:val="000000" w:themeColor="text1"/>
           <w:sz w:val="24"/>
           <w:szCs w:val="24"/>
         </w:rPr>
-        <w:t xml:space="preserve"> </w:t>
-      </w:r>
+      </w:pPr>
       <w:r>
         <w:rPr>
           <w:rFonts w:ascii="Garamond" w:eastAsia="Century Gothic" w:hAnsi="Garamond" w:cs="Century Gothic"/>
@@ -4140,19 +4078,17 @@
           <w:sz w:val="24"/>
           <w:szCs w:val="24"/>
         </w:rPr>
-        <w:t>bottom-up. Nonostante questa strategia di testing di integrazione</w:t>
-      </w:r>
-    </w:p>
-    <w:p>
-      <w:pPr>
-        <w:spacing w:line="240" w:lineRule="auto"/>
+        <w:t>abbia alcune limitazioni, risulta essere la più semplice e naturale forma</w:t>
+      </w:r>
+      <w:r>
         <w:rPr>
           <w:rFonts w:ascii="Garamond" w:eastAsia="Century Gothic" w:hAnsi="Garamond" w:cs="Century Gothic"/>
           <w:color w:val="000000" w:themeColor="text1"/>
           <w:sz w:val="24"/>
           <w:szCs w:val="24"/>
         </w:rPr>
-      </w:pPr>
+        <w:t xml:space="preserve"> </w:t>
+      </w:r>
       <w:r>
         <w:rPr>
           <w:rFonts w:ascii="Garamond" w:eastAsia="Century Gothic" w:hAnsi="Garamond" w:cs="Century Gothic"/>
@@ -4160,7 +4096,7 @@
           <w:sz w:val="24"/>
           <w:szCs w:val="24"/>
         </w:rPr>
-        <w:t>abbia alcune limitazioni, risulta essere la più semplice e naturale forma</w:t>
+        <w:t>con cui eseguire questo tipo di testing.</w:t>
       </w:r>
       <w:r>
         <w:rPr>
@@ -4178,7 +4114,7 @@
           <w:sz w:val="24"/>
           <w:szCs w:val="24"/>
         </w:rPr>
-        <w:t>con cui eseguire questo tipo di testing.</w:t>
+        <w:t>L’esecuzione del test d’integrazione avverrà Step-by-Step, le</w:t>
       </w:r>
       <w:r>
         <w:rPr>
@@ -4196,7 +4132,7 @@
           <w:sz w:val="24"/>
           <w:szCs w:val="24"/>
         </w:rPr>
-        <w:t>L’esecuzione del test d’integrazione avverrà Step-by-Step, le</w:t>
+        <w:t>componenti che verranno testate per prime sono quelle relative al</w:t>
       </w:r>
       <w:r>
         <w:rPr>
@@ -4214,7 +4150,7 @@
           <w:sz w:val="24"/>
           <w:szCs w:val="24"/>
         </w:rPr>
-        <w:t>componenti che verranno testate per prime sono quelle relative al</w:t>
+        <w:t>Model, successivamente le componenti del Control e</w:t>
       </w:r>
       <w:r>
         <w:rPr>
@@ -4223,45 +4159,7 @@
           <w:sz w:val="24"/>
           <w:szCs w:val="24"/>
         </w:rPr>
-        <w:t xml:space="preserve"> </w:t>
-      </w:r>
-      <w:r>
-        <w:rPr>
-          <w:rFonts w:ascii="Garamond" w:eastAsia="Century Gothic" w:hAnsi="Garamond" w:cs="Century Gothic"/>
-          <w:color w:val="000000" w:themeColor="text1"/>
-          <w:sz w:val="24"/>
-          <w:szCs w:val="24"/>
-        </w:rPr>
-        <w:t>Model, successivamente le componenti del Control e infine quelle del</w:t>
-      </w:r>
-      <w:r>
-        <w:rPr>
-          <w:rFonts w:ascii="Garamond" w:eastAsia="Century Gothic" w:hAnsi="Garamond" w:cs="Century Gothic"/>
-          <w:color w:val="000000" w:themeColor="text1"/>
-          <w:sz w:val="24"/>
-          <w:szCs w:val="24"/>
-        </w:rPr>
-        <w:t xml:space="preserve"> </w:t>
-      </w:r>
-      <w:proofErr w:type="spellStart"/>
-      <w:r>
-        <w:rPr>
-          <w:rFonts w:ascii="Garamond" w:eastAsia="Century Gothic" w:hAnsi="Garamond" w:cs="Century Gothic"/>
-          <w:color w:val="000000" w:themeColor="text1"/>
-          <w:sz w:val="24"/>
-          <w:szCs w:val="24"/>
-        </w:rPr>
-        <w:t>View</w:t>
-      </w:r>
-      <w:proofErr w:type="spellEnd"/>
-      <w:r>
-        <w:rPr>
-          <w:rFonts w:ascii="Garamond" w:eastAsia="Century Gothic" w:hAnsi="Garamond" w:cs="Century Gothic"/>
-          <w:color w:val="000000" w:themeColor="text1"/>
-          <w:sz w:val="24"/>
-          <w:szCs w:val="24"/>
-        </w:rPr>
-        <w:t>.</w:t>
+        <w:t xml:space="preserve"> per motivi di tempo non saranno testate le componenti della View.</w:t>
       </w:r>
     </w:p>
     <w:p>
@@ -4332,7 +4230,6 @@
           <w:sz w:val="24"/>
           <w:szCs w:val="24"/>
         </w:rPr>
-        <w:lastRenderedPageBreak/>
         <w:t>A causa del basso budget a disposizione, non si assicura l’esecuzione del performance testing.</w:t>
       </w:r>
     </w:p>
@@ -4367,7 +4264,6 @@
           <w:szCs w:val="24"/>
         </w:rPr>
       </w:pPr>
-      <w:proofErr w:type="spellStart"/>
       <w:r>
         <w:rPr>
           <w:rFonts w:ascii="Garamond" w:eastAsia="Century Gothic" w:hAnsi="Garamond" w:cs="Century Gothic"/>
@@ -4379,10 +4275,88 @@
           <w:sz w:val="24"/>
           <w:szCs w:val="24"/>
         </w:rPr>
-        <w:t>Pilot</w:t>
-      </w:r>
-      <w:proofErr w:type="spellEnd"/>
-      <w:r>
+        <w:t>Pilot Testing</w:t>
+      </w:r>
+    </w:p>
+    <w:p>
+      <w:pPr>
+        <w:spacing w:line="240" w:lineRule="auto"/>
+        <w:rPr>
+          <w:rFonts w:ascii="Garamond" w:eastAsia="Century Gothic" w:hAnsi="Garamond" w:cs="Century Gothic"/>
+          <w:color w:val="000000" w:themeColor="text1"/>
+          <w:sz w:val="24"/>
+          <w:szCs w:val="24"/>
+        </w:rPr>
+      </w:pPr>
+    </w:p>
+    <w:p>
+      <w:pPr>
+        <w:spacing w:line="240" w:lineRule="auto"/>
+        <w:rPr>
+          <w:rFonts w:ascii="Garamond" w:eastAsia="Century Gothic" w:hAnsi="Garamond" w:cs="Century Gothic"/>
+          <w:color w:val="000000" w:themeColor="text1"/>
+          <w:sz w:val="24"/>
+          <w:szCs w:val="24"/>
+        </w:rPr>
+      </w:pPr>
+      <w:r>
+        <w:rPr>
+          <w:rFonts w:ascii="Garamond" w:eastAsia="Century Gothic" w:hAnsi="Garamond" w:cs="Century Gothic"/>
+          <w:color w:val="000000" w:themeColor="text1"/>
+          <w:sz w:val="24"/>
+          <w:szCs w:val="24"/>
+        </w:rPr>
+        <w:t>A causa del basso budget a disposizione, non si assicura l’esecuzione del pilot testing.</w:t>
+      </w:r>
+    </w:p>
+    <w:p>
+      <w:pPr>
+        <w:spacing w:line="240" w:lineRule="auto"/>
+        <w:rPr>
+          <w:rFonts w:ascii="Garamond" w:eastAsia="Century Gothic" w:hAnsi="Garamond" w:cs="Century Gothic"/>
+          <w:color w:val="000000" w:themeColor="text1"/>
+          <w:sz w:val="24"/>
+          <w:szCs w:val="24"/>
+        </w:rPr>
+      </w:pPr>
+    </w:p>
+    <w:p>
+      <w:pPr>
+        <w:spacing w:line="240" w:lineRule="auto"/>
+        <w:rPr>
+          <w:rFonts w:ascii="Garamond" w:eastAsia="Century Gothic" w:hAnsi="Garamond" w:cs="Century Gothic"/>
+          <w:color w:val="000000" w:themeColor="text1"/>
+          <w:sz w:val="24"/>
+          <w:szCs w:val="24"/>
+        </w:rPr>
+      </w:pPr>
+    </w:p>
+    <w:p>
+      <w:pPr>
+        <w:spacing w:line="240" w:lineRule="auto"/>
+        <w:rPr>
+          <w:rFonts w:ascii="Garamond" w:eastAsia="Century Gothic" w:hAnsi="Garamond" w:cs="Century Gothic"/>
+          <w:color w:val="000000" w:themeColor="text1"/>
+          <w:sz w:val="24"/>
+          <w:szCs w:val="24"/>
+        </w:rPr>
+      </w:pPr>
+    </w:p>
+    <w:p>
+      <w:pPr>
+        <w:spacing w:line="240" w:lineRule="auto"/>
+        <w:rPr>
+          <w:rFonts w:ascii="Garamond" w:eastAsia="Century Gothic" w:hAnsi="Garamond" w:cs="Century Gothic"/>
+          <w:color w:val="000000" w:themeColor="text1"/>
+          <w:sz w:val="24"/>
+          <w:szCs w:val="24"/>
+        </w:rPr>
+      </w:pPr>
+    </w:p>
+    <w:p>
+      <w:pPr>
+        <w:spacing w:line="240" w:lineRule="auto"/>
+        <w:ind w:firstLine="720"/>
         <w:rPr>
           <w:rFonts w:ascii="Garamond" w:eastAsia="Century Gothic" w:hAnsi="Garamond" w:cs="Century Gothic"/>
           <w:b/>
@@ -4393,86 +4367,8 @@
           <w:sz w:val="24"/>
           <w:szCs w:val="24"/>
         </w:rPr>
-        <w:t xml:space="preserve"> Testing</w:t>
-      </w:r>
-    </w:p>
-    <w:p>
-      <w:pPr>
-        <w:spacing w:line="240" w:lineRule="auto"/>
-        <w:rPr>
-          <w:rFonts w:ascii="Garamond" w:eastAsia="Century Gothic" w:hAnsi="Garamond" w:cs="Century Gothic"/>
-          <w:color w:val="000000" w:themeColor="text1"/>
-          <w:sz w:val="24"/>
-          <w:szCs w:val="24"/>
-        </w:rPr>
-      </w:pPr>
-    </w:p>
-    <w:p>
-      <w:pPr>
-        <w:spacing w:line="240" w:lineRule="auto"/>
-        <w:rPr>
-          <w:rFonts w:ascii="Garamond" w:eastAsia="Century Gothic" w:hAnsi="Garamond" w:cs="Century Gothic"/>
-          <w:color w:val="000000" w:themeColor="text1"/>
-          <w:sz w:val="24"/>
-          <w:szCs w:val="24"/>
-        </w:rPr>
-      </w:pPr>
-      <w:r>
-        <w:rPr>
-          <w:rFonts w:ascii="Garamond" w:eastAsia="Century Gothic" w:hAnsi="Garamond" w:cs="Century Gothic"/>
-          <w:color w:val="000000" w:themeColor="text1"/>
-          <w:sz w:val="24"/>
-          <w:szCs w:val="24"/>
-        </w:rPr>
-        <w:t xml:space="preserve">A causa del basso budget a disposizione, non si assicura l’esecuzione del </w:t>
-      </w:r>
-      <w:proofErr w:type="spellStart"/>
-      <w:r>
-        <w:rPr>
-          <w:rFonts w:ascii="Garamond" w:eastAsia="Century Gothic" w:hAnsi="Garamond" w:cs="Century Gothic"/>
-          <w:color w:val="000000" w:themeColor="text1"/>
-          <w:sz w:val="24"/>
-          <w:szCs w:val="24"/>
-        </w:rPr>
-        <w:t>pilot</w:t>
-      </w:r>
-      <w:proofErr w:type="spellEnd"/>
-      <w:r>
-        <w:rPr>
-          <w:rFonts w:ascii="Garamond" w:eastAsia="Century Gothic" w:hAnsi="Garamond" w:cs="Century Gothic"/>
-          <w:color w:val="000000" w:themeColor="text1"/>
-          <w:sz w:val="24"/>
-          <w:szCs w:val="24"/>
-        </w:rPr>
-        <w:t xml:space="preserve"> testing.</w:t>
-      </w:r>
-    </w:p>
-    <w:p>
-      <w:pPr>
-        <w:spacing w:line="240" w:lineRule="auto"/>
-        <w:rPr>
-          <w:rFonts w:ascii="Garamond" w:eastAsia="Century Gothic" w:hAnsi="Garamond" w:cs="Century Gothic"/>
-          <w:color w:val="000000" w:themeColor="text1"/>
-          <w:sz w:val="24"/>
-          <w:szCs w:val="24"/>
-        </w:rPr>
-      </w:pPr>
-    </w:p>
-    <w:p>
-      <w:pPr>
-        <w:spacing w:line="240" w:lineRule="auto"/>
-        <w:rPr>
-          <w:rFonts w:ascii="Garamond" w:eastAsia="Century Gothic" w:hAnsi="Garamond" w:cs="Century Gothic"/>
-          <w:color w:val="000000" w:themeColor="text1"/>
-          <w:sz w:val="24"/>
-          <w:szCs w:val="24"/>
-        </w:rPr>
-      </w:pPr>
-    </w:p>
-    <w:p>
-      <w:pPr>
-        <w:spacing w:line="240" w:lineRule="auto"/>
-        <w:ind w:firstLine="720"/>
+      </w:pPr>
+      <w:r>
         <w:rPr>
           <w:rFonts w:ascii="Garamond" w:eastAsia="Century Gothic" w:hAnsi="Garamond" w:cs="Century Gothic"/>
           <w:b/>
@@ -4483,18 +4379,6 @@
           <w:sz w:val="24"/>
           <w:szCs w:val="24"/>
         </w:rPr>
-      </w:pPr>
-      <w:r>
-        <w:rPr>
-          <w:rFonts w:ascii="Garamond" w:eastAsia="Century Gothic" w:hAnsi="Garamond" w:cs="Century Gothic"/>
-          <w:b/>
-          <w:bCs/>
-          <w:i/>
-          <w:iCs/>
-          <w:color w:val="000000" w:themeColor="text1"/>
-          <w:sz w:val="24"/>
-          <w:szCs w:val="24"/>
-        </w:rPr>
         <w:t>Installation Testing</w:t>
       </w:r>
     </w:p>
@@ -4526,27 +4410,7 @@
           <w:sz w:val="24"/>
           <w:szCs w:val="24"/>
         </w:rPr>
-        <w:t xml:space="preserve">A causa del basso budget a disposizione, non si assicura l’esecuzione </w:t>
-      </w:r>
-      <w:proofErr w:type="spellStart"/>
-      <w:r>
-        <w:rPr>
-          <w:rFonts w:ascii="Garamond" w:eastAsia="Century Gothic" w:hAnsi="Garamond" w:cs="Century Gothic"/>
-          <w:color w:val="000000" w:themeColor="text1"/>
-          <w:sz w:val="24"/>
-          <w:szCs w:val="24"/>
-        </w:rPr>
-        <w:t>dell’installation</w:t>
-      </w:r>
-      <w:proofErr w:type="spellEnd"/>
-      <w:r>
-        <w:rPr>
-          <w:rFonts w:ascii="Garamond" w:eastAsia="Century Gothic" w:hAnsi="Garamond" w:cs="Century Gothic"/>
-          <w:color w:val="000000" w:themeColor="text1"/>
-          <w:sz w:val="24"/>
-          <w:szCs w:val="24"/>
-        </w:rPr>
-        <w:t xml:space="preserve"> testing.</w:t>
+        <w:t>A causa del basso budget a disposizione, non si assicura l’esecuzione dell’installation testing.</w:t>
       </w:r>
     </w:p>
     <w:p>
@@ -5083,6 +4947,7 @@
           <w:szCs w:val="34"/>
           <w:u w:val="single"/>
         </w:rPr>
+        <w:lastRenderedPageBreak/>
         <w:t>9</w:t>
       </w:r>
       <w:r>
@@ -5528,43 +5393,7 @@
                 <w:sz w:val="24"/>
                 <w:szCs w:val="24"/>
               </w:rPr>
-              <w:t>2: lunghezza &gt; 0   [</w:t>
-            </w:r>
-            <w:proofErr w:type="spellStart"/>
-            <w:r>
-              <w:rPr>
-                <w:rFonts w:ascii="Century Gothic" w:eastAsia="Century Gothic" w:hAnsi="Century Gothic" w:cs="Century Gothic"/>
-                <w:sz w:val="24"/>
-                <w:szCs w:val="24"/>
-              </w:rPr>
-              <w:t>property</w:t>
-            </w:r>
-            <w:proofErr w:type="spellEnd"/>
-            <w:r>
-              <w:rPr>
-                <w:rFonts w:ascii="Century Gothic" w:eastAsia="Century Gothic" w:hAnsi="Century Gothic" w:cs="Century Gothic"/>
-                <w:sz w:val="24"/>
-                <w:szCs w:val="24"/>
-              </w:rPr>
-              <w:t xml:space="preserve"> </w:t>
-            </w:r>
-            <w:proofErr w:type="spellStart"/>
-            <w:r>
-              <w:rPr>
-                <w:rFonts w:ascii="Century Gothic" w:eastAsia="Century Gothic" w:hAnsi="Century Gothic" w:cs="Century Gothic"/>
-                <w:sz w:val="24"/>
-                <w:szCs w:val="24"/>
-              </w:rPr>
-              <w:t>lunghezzaMAok</w:t>
-            </w:r>
-            <w:proofErr w:type="spellEnd"/>
-            <w:r>
-              <w:rPr>
-                <w:rFonts w:ascii="Century Gothic" w:eastAsia="Century Gothic" w:hAnsi="Century Gothic" w:cs="Century Gothic"/>
-                <w:sz w:val="24"/>
-                <w:szCs w:val="24"/>
-              </w:rPr>
-              <w:t xml:space="preserve">]                                                               </w:t>
+              <w:t xml:space="preserve">2: lunghezza &gt; 0   [property lunghezzaMAok]                                                               </w:t>
             </w:r>
           </w:p>
         </w:tc>
@@ -5724,8 +5553,108 @@
                 <w:sz w:val="24"/>
                 <w:szCs w:val="24"/>
               </w:rPr>
+              <w:t xml:space="preserve"> lunghezzaMAok]</w:t>
+            </w:r>
+            <w:r>
+              <w:rPr>
+                <w:rFonts w:ascii="Century Gothic" w:eastAsia="Century Gothic" w:hAnsi="Century Gothic" w:cs="Century Gothic"/>
+                <w:b/>
+                <w:sz w:val="24"/>
+                <w:szCs w:val="24"/>
+              </w:rPr>
+              <w:t xml:space="preserve">                                                       </w:t>
+            </w:r>
+            <w:r>
+              <w:rPr>
+                <w:rFonts w:ascii="Century Gothic" w:eastAsia="Century Gothic" w:hAnsi="Century Gothic" w:cs="Century Gothic"/>
+                <w:sz w:val="24"/>
+                <w:szCs w:val="24"/>
+              </w:rPr>
+              <w:t xml:space="preserve">[property </w:t>
+            </w:r>
+            <w:proofErr w:type="spellStart"/>
+            <w:r>
+              <w:rPr>
+                <w:rFonts w:ascii="Century Gothic" w:eastAsia="Century Gothic" w:hAnsi="Century Gothic" w:cs="Century Gothic"/>
+                <w:sz w:val="24"/>
+                <w:szCs w:val="24"/>
+              </w:rPr>
+              <w:t>formatoILok</w:t>
+            </w:r>
+            <w:proofErr w:type="spellEnd"/>
+            <w:r>
+              <w:rPr>
+                <w:rFonts w:ascii="Century Gothic" w:eastAsia="Century Gothic" w:hAnsi="Century Gothic" w:cs="Century Gothic"/>
+                <w:b/>
+                <w:sz w:val="24"/>
+                <w:szCs w:val="24"/>
+              </w:rPr>
               <w:t xml:space="preserve"> </w:t>
             </w:r>
+            <w:r>
+              <w:rPr>
+                <w:rFonts w:ascii="Century Gothic" w:eastAsia="Century Gothic" w:hAnsi="Century Gothic" w:cs="Century Gothic"/>
+                <w:sz w:val="24"/>
+                <w:szCs w:val="24"/>
+              </w:rPr>
+              <w:t>]</w:t>
+            </w:r>
+            <w:r>
+              <w:rPr>
+                <w:rFonts w:ascii="Century Gothic" w:eastAsia="Century Gothic" w:hAnsi="Century Gothic" w:cs="Century Gothic"/>
+                <w:b/>
+                <w:sz w:val="24"/>
+                <w:szCs w:val="24"/>
+              </w:rPr>
+              <w:t xml:space="preserve">   </w:t>
+            </w:r>
+          </w:p>
+          <w:p>
+            <w:pPr>
+              <w:widowControl w:val="0"/>
+              <w:spacing w:line="240" w:lineRule="auto"/>
+              <w:rPr>
+                <w:rFonts w:ascii="Century Gothic" w:eastAsia="Century Gothic" w:hAnsi="Century Gothic" w:cs="Century Gothic"/>
+                <w:sz w:val="24"/>
+                <w:szCs w:val="24"/>
+              </w:rPr>
+            </w:pPr>
+            <w:r>
+              <w:rPr>
+                <w:rFonts w:ascii="Century Gothic" w:eastAsia="Century Gothic" w:hAnsi="Century Gothic" w:cs="Century Gothic"/>
+                <w:b/>
+                <w:sz w:val="24"/>
+                <w:szCs w:val="24"/>
+              </w:rPr>
+              <w:t xml:space="preserve">         </w:t>
+            </w:r>
+            <w:r>
+              <w:rPr>
+                <w:rFonts w:ascii="Century Gothic" w:eastAsia="Century Gothic" w:hAnsi="Century Gothic" w:cs="Century Gothic"/>
+                <w:sz w:val="24"/>
+                <w:szCs w:val="24"/>
+              </w:rPr>
+              <w:t xml:space="preserve">                                          </w:t>
+            </w:r>
+          </w:p>
+          <w:p>
+            <w:pPr>
+              <w:widowControl w:val="0"/>
+              <w:spacing w:line="240" w:lineRule="auto"/>
+              <w:rPr>
+                <w:rFonts w:ascii="Century Gothic" w:eastAsia="Century Gothic" w:hAnsi="Century Gothic" w:cs="Century Gothic"/>
+                <w:sz w:val="24"/>
+                <w:szCs w:val="24"/>
+              </w:rPr>
+            </w:pPr>
+            <w:r>
+              <w:rPr>
+                <w:rFonts w:ascii="Century Gothic" w:eastAsia="Century Gothic" w:hAnsi="Century Gothic" w:cs="Century Gothic"/>
+                <w:sz w:val="24"/>
+                <w:szCs w:val="24"/>
+              </w:rPr>
+              <w:t xml:space="preserve">2: non rispetta il formato [ </w:t>
+            </w:r>
             <w:proofErr w:type="spellStart"/>
             <w:r>
               <w:rPr>
@@ -5733,7 +5662,7 @@
                 <w:sz w:val="24"/>
                 <w:szCs w:val="24"/>
               </w:rPr>
-              <w:t>lunghezzaMAok</w:t>
+              <w:t>if</w:t>
             </w:r>
             <w:proofErr w:type="spellEnd"/>
             <w:r>
@@ -5742,161 +5671,7 @@
                 <w:sz w:val="24"/>
                 <w:szCs w:val="24"/>
               </w:rPr>
-              <w:t>]</w:t>
-            </w:r>
-            <w:r>
-              <w:rPr>
-                <w:rFonts w:ascii="Century Gothic" w:eastAsia="Century Gothic" w:hAnsi="Century Gothic" w:cs="Century Gothic"/>
-                <w:b/>
-                <w:sz w:val="24"/>
-                <w:szCs w:val="24"/>
-              </w:rPr>
-              <w:t xml:space="preserve">                                                       </w:t>
-            </w:r>
-            <w:r>
-              <w:rPr>
-                <w:rFonts w:ascii="Century Gothic" w:eastAsia="Century Gothic" w:hAnsi="Century Gothic" w:cs="Century Gothic"/>
-                <w:sz w:val="24"/>
-                <w:szCs w:val="24"/>
-              </w:rPr>
-              <w:t>[</w:t>
-            </w:r>
-            <w:proofErr w:type="spellStart"/>
-            <w:r>
-              <w:rPr>
-                <w:rFonts w:ascii="Century Gothic" w:eastAsia="Century Gothic" w:hAnsi="Century Gothic" w:cs="Century Gothic"/>
-                <w:sz w:val="24"/>
-                <w:szCs w:val="24"/>
-              </w:rPr>
-              <w:t>property</w:t>
-            </w:r>
-            <w:proofErr w:type="spellEnd"/>
-            <w:r>
-              <w:rPr>
-                <w:rFonts w:ascii="Century Gothic" w:eastAsia="Century Gothic" w:hAnsi="Century Gothic" w:cs="Century Gothic"/>
-                <w:sz w:val="24"/>
-                <w:szCs w:val="24"/>
-              </w:rPr>
-              <w:t xml:space="preserve"> </w:t>
-            </w:r>
-            <w:proofErr w:type="spellStart"/>
-            <w:r>
-              <w:rPr>
-                <w:rFonts w:ascii="Century Gothic" w:eastAsia="Century Gothic" w:hAnsi="Century Gothic" w:cs="Century Gothic"/>
-                <w:sz w:val="24"/>
-                <w:szCs w:val="24"/>
-              </w:rPr>
-              <w:t>formatoILok</w:t>
-            </w:r>
-            <w:proofErr w:type="spellEnd"/>
-            <w:r>
-              <w:rPr>
-                <w:rFonts w:ascii="Century Gothic" w:eastAsia="Century Gothic" w:hAnsi="Century Gothic" w:cs="Century Gothic"/>
-                <w:b/>
-                <w:sz w:val="24"/>
-                <w:szCs w:val="24"/>
-              </w:rPr>
-              <w:t xml:space="preserve"> </w:t>
-            </w:r>
-            <w:r>
-              <w:rPr>
-                <w:rFonts w:ascii="Century Gothic" w:eastAsia="Century Gothic" w:hAnsi="Century Gothic" w:cs="Century Gothic"/>
-                <w:sz w:val="24"/>
-                <w:szCs w:val="24"/>
-              </w:rPr>
-              <w:t>]</w:t>
-            </w:r>
-            <w:r>
-              <w:rPr>
-                <w:rFonts w:ascii="Century Gothic" w:eastAsia="Century Gothic" w:hAnsi="Century Gothic" w:cs="Century Gothic"/>
-                <w:b/>
-                <w:sz w:val="24"/>
-                <w:szCs w:val="24"/>
-              </w:rPr>
-              <w:t xml:space="preserve">   </w:t>
-            </w:r>
-          </w:p>
-          <w:p>
-            <w:pPr>
-              <w:widowControl w:val="0"/>
-              <w:spacing w:line="240" w:lineRule="auto"/>
-              <w:rPr>
-                <w:rFonts w:ascii="Century Gothic" w:eastAsia="Century Gothic" w:hAnsi="Century Gothic" w:cs="Century Gothic"/>
-                <w:sz w:val="24"/>
-                <w:szCs w:val="24"/>
-              </w:rPr>
-            </w:pPr>
-            <w:r>
-              <w:rPr>
-                <w:rFonts w:ascii="Century Gothic" w:eastAsia="Century Gothic" w:hAnsi="Century Gothic" w:cs="Century Gothic"/>
-                <w:b/>
-                <w:sz w:val="24"/>
-                <w:szCs w:val="24"/>
-              </w:rPr>
-              <w:t xml:space="preserve">         </w:t>
-            </w:r>
-            <w:r>
-              <w:rPr>
-                <w:rFonts w:ascii="Century Gothic" w:eastAsia="Century Gothic" w:hAnsi="Century Gothic" w:cs="Century Gothic"/>
-                <w:sz w:val="24"/>
-                <w:szCs w:val="24"/>
-              </w:rPr>
-              <w:t xml:space="preserve">                                          </w:t>
-            </w:r>
-          </w:p>
-          <w:p>
-            <w:pPr>
-              <w:widowControl w:val="0"/>
-              <w:spacing w:line="240" w:lineRule="auto"/>
-              <w:rPr>
-                <w:rFonts w:ascii="Century Gothic" w:eastAsia="Century Gothic" w:hAnsi="Century Gothic" w:cs="Century Gothic"/>
-                <w:sz w:val="24"/>
-                <w:szCs w:val="24"/>
-              </w:rPr>
-            </w:pPr>
-            <w:r>
-              <w:rPr>
-                <w:rFonts w:ascii="Century Gothic" w:eastAsia="Century Gothic" w:hAnsi="Century Gothic" w:cs="Century Gothic"/>
-                <w:sz w:val="24"/>
-                <w:szCs w:val="24"/>
-              </w:rPr>
-              <w:t xml:space="preserve">2: non rispetta il formato [ </w:t>
-            </w:r>
-            <w:proofErr w:type="spellStart"/>
-            <w:r>
-              <w:rPr>
-                <w:rFonts w:ascii="Century Gothic" w:eastAsia="Century Gothic" w:hAnsi="Century Gothic" w:cs="Century Gothic"/>
-                <w:sz w:val="24"/>
-                <w:szCs w:val="24"/>
-              </w:rPr>
-              <w:t>if</w:t>
-            </w:r>
-            <w:proofErr w:type="spellEnd"/>
-            <w:r>
-              <w:rPr>
-                <w:rFonts w:ascii="Century Gothic" w:eastAsia="Century Gothic" w:hAnsi="Century Gothic" w:cs="Century Gothic"/>
-                <w:sz w:val="24"/>
-                <w:szCs w:val="24"/>
-              </w:rPr>
-              <w:t xml:space="preserve">                                                                    </w:t>
-            </w:r>
-            <w:proofErr w:type="spellStart"/>
-            <w:r>
-              <w:rPr>
-                <w:rFonts w:ascii="Century Gothic" w:eastAsia="Century Gothic" w:hAnsi="Century Gothic" w:cs="Century Gothic"/>
-                <w:sz w:val="24"/>
-                <w:szCs w:val="24"/>
-              </w:rPr>
-              <w:t>lunghezzaMAok</w:t>
-            </w:r>
-            <w:proofErr w:type="spellEnd"/>
-            <w:r>
-              <w:rPr>
-                <w:rFonts w:ascii="Century Gothic" w:eastAsia="Century Gothic" w:hAnsi="Century Gothic" w:cs="Century Gothic"/>
-                <w:sz w:val="24"/>
-                <w:szCs w:val="24"/>
-              </w:rPr>
-              <w:t>] [ errore ]</w:t>
+              <w:t xml:space="preserve">                                                                    lunghezzaMAok] [ errore ]</w:t>
             </w:r>
           </w:p>
         </w:tc>
@@ -6036,7 +5811,7 @@
                 <w:sz w:val="24"/>
                 <w:szCs w:val="24"/>
               </w:rPr>
-              <w:t xml:space="preserve"> </w:t>
+              <w:t xml:space="preserve"> lunghezzaMAok and                                                         </w:t>
             </w:r>
             <w:proofErr w:type="spellStart"/>
             <w:r>
@@ -6045,7 +5820,7 @@
                 <w:sz w:val="24"/>
                 <w:szCs w:val="24"/>
               </w:rPr>
-              <w:t>lunghezzaMAok</w:t>
+              <w:t>formatoILok</w:t>
             </w:r>
             <w:proofErr w:type="spellEnd"/>
             <w:r>
@@ -6054,7 +5829,37 @@
                 <w:sz w:val="24"/>
                 <w:szCs w:val="24"/>
               </w:rPr>
-              <w:t xml:space="preserve"> and                                                         </w:t>
+              <w:t xml:space="preserve">] [errore] </w:t>
+            </w:r>
+          </w:p>
+          <w:p>
+            <w:pPr>
+              <w:widowControl w:val="0"/>
+              <w:spacing w:line="240" w:lineRule="auto"/>
+              <w:rPr>
+                <w:rFonts w:ascii="Century Gothic" w:eastAsia="Century Gothic" w:hAnsi="Century Gothic" w:cs="Century Gothic"/>
+                <w:sz w:val="24"/>
+                <w:szCs w:val="24"/>
+              </w:rPr>
+            </w:pPr>
+          </w:p>
+          <w:p>
+            <w:pPr>
+              <w:widowControl w:val="0"/>
+              <w:spacing w:line="240" w:lineRule="auto"/>
+              <w:rPr>
+                <w:rFonts w:ascii="Century Gothic" w:eastAsia="Century Gothic" w:hAnsi="Century Gothic" w:cs="Century Gothic"/>
+                <w:sz w:val="24"/>
+                <w:szCs w:val="24"/>
+              </w:rPr>
+            </w:pPr>
+            <w:r>
+              <w:rPr>
+                <w:rFonts w:ascii="Century Gothic" w:eastAsia="Century Gothic" w:hAnsi="Century Gothic" w:cs="Century Gothic"/>
+                <w:sz w:val="24"/>
+                <w:szCs w:val="24"/>
+              </w:rPr>
+              <w:t xml:space="preserve">2.non esiste nel </w:t>
             </w:r>
             <w:proofErr w:type="spellStart"/>
             <w:r>
@@ -6063,6 +5868,42 @@
                 <w:sz w:val="24"/>
                 <w:szCs w:val="24"/>
               </w:rPr>
+              <w:t>db</w:t>
+            </w:r>
+            <w:proofErr w:type="spellEnd"/>
+            <w:r>
+              <w:rPr>
+                <w:rFonts w:ascii="Century Gothic" w:eastAsia="Century Gothic" w:hAnsi="Century Gothic" w:cs="Century Gothic"/>
+                <w:sz w:val="24"/>
+                <w:szCs w:val="24"/>
+              </w:rPr>
+              <w:t xml:space="preserve"> [</w:t>
+            </w:r>
+            <w:proofErr w:type="spellStart"/>
+            <w:r>
+              <w:rPr>
+                <w:rFonts w:ascii="Century Gothic" w:eastAsia="Century Gothic" w:hAnsi="Century Gothic" w:cs="Century Gothic"/>
+                <w:sz w:val="24"/>
+                <w:szCs w:val="24"/>
+              </w:rPr>
+              <w:t>if</w:t>
+            </w:r>
+            <w:proofErr w:type="spellEnd"/>
+            <w:r>
+              <w:rPr>
+                <w:rFonts w:ascii="Century Gothic" w:eastAsia="Century Gothic" w:hAnsi="Century Gothic" w:cs="Century Gothic"/>
+                <w:sz w:val="24"/>
+                <w:szCs w:val="24"/>
+              </w:rPr>
+              <w:t xml:space="preserve"> lunghezzaMAok and </w:t>
+            </w:r>
+            <w:proofErr w:type="spellStart"/>
+            <w:r>
+              <w:rPr>
+                <w:rFonts w:ascii="Century Gothic" w:eastAsia="Century Gothic" w:hAnsi="Century Gothic" w:cs="Century Gothic"/>
+                <w:sz w:val="24"/>
+                <w:szCs w:val="24"/>
+              </w:rPr>
               <w:t>formatoILok</w:t>
             </w:r>
             <w:proofErr w:type="spellEnd"/>
@@ -6072,127 +5913,7 @@
                 <w:sz w:val="24"/>
                 <w:szCs w:val="24"/>
               </w:rPr>
-              <w:t xml:space="preserve">] [errore] </w:t>
-            </w:r>
-          </w:p>
-          <w:p>
-            <w:pPr>
-              <w:widowControl w:val="0"/>
-              <w:spacing w:line="240" w:lineRule="auto"/>
-              <w:rPr>
-                <w:rFonts w:ascii="Century Gothic" w:eastAsia="Century Gothic" w:hAnsi="Century Gothic" w:cs="Century Gothic"/>
-                <w:sz w:val="24"/>
-                <w:szCs w:val="24"/>
-              </w:rPr>
-            </w:pPr>
-          </w:p>
-          <w:p>
-            <w:pPr>
-              <w:widowControl w:val="0"/>
-              <w:spacing w:line="240" w:lineRule="auto"/>
-              <w:rPr>
-                <w:rFonts w:ascii="Century Gothic" w:eastAsia="Century Gothic" w:hAnsi="Century Gothic" w:cs="Century Gothic"/>
-                <w:sz w:val="24"/>
-                <w:szCs w:val="24"/>
-              </w:rPr>
-            </w:pPr>
-            <w:r>
-              <w:rPr>
-                <w:rFonts w:ascii="Century Gothic" w:eastAsia="Century Gothic" w:hAnsi="Century Gothic" w:cs="Century Gothic"/>
-                <w:sz w:val="24"/>
-                <w:szCs w:val="24"/>
-              </w:rPr>
-              <w:t xml:space="preserve">2.non esiste nel </w:t>
-            </w:r>
-            <w:proofErr w:type="spellStart"/>
-            <w:r>
-              <w:rPr>
-                <w:rFonts w:ascii="Century Gothic" w:eastAsia="Century Gothic" w:hAnsi="Century Gothic" w:cs="Century Gothic"/>
-                <w:sz w:val="24"/>
-                <w:szCs w:val="24"/>
-              </w:rPr>
-              <w:t>db</w:t>
-            </w:r>
-            <w:proofErr w:type="spellEnd"/>
-            <w:r>
-              <w:rPr>
-                <w:rFonts w:ascii="Century Gothic" w:eastAsia="Century Gothic" w:hAnsi="Century Gothic" w:cs="Century Gothic"/>
-                <w:sz w:val="24"/>
-                <w:szCs w:val="24"/>
-              </w:rPr>
-              <w:t xml:space="preserve"> [</w:t>
-            </w:r>
-            <w:proofErr w:type="spellStart"/>
-            <w:r>
-              <w:rPr>
-                <w:rFonts w:ascii="Century Gothic" w:eastAsia="Century Gothic" w:hAnsi="Century Gothic" w:cs="Century Gothic"/>
-                <w:sz w:val="24"/>
-                <w:szCs w:val="24"/>
-              </w:rPr>
-              <w:t>if</w:t>
-            </w:r>
-            <w:proofErr w:type="spellEnd"/>
-            <w:r>
-              <w:rPr>
-                <w:rFonts w:ascii="Century Gothic" w:eastAsia="Century Gothic" w:hAnsi="Century Gothic" w:cs="Century Gothic"/>
-                <w:sz w:val="24"/>
-                <w:szCs w:val="24"/>
-              </w:rPr>
-              <w:t xml:space="preserve"> </w:t>
-            </w:r>
-            <w:proofErr w:type="spellStart"/>
-            <w:r>
-              <w:rPr>
-                <w:rFonts w:ascii="Century Gothic" w:eastAsia="Century Gothic" w:hAnsi="Century Gothic" w:cs="Century Gothic"/>
-                <w:sz w:val="24"/>
-                <w:szCs w:val="24"/>
-              </w:rPr>
-              <w:t>lunghezzaMAok</w:t>
-            </w:r>
-            <w:proofErr w:type="spellEnd"/>
-            <w:r>
-              <w:rPr>
-                <w:rFonts w:ascii="Century Gothic" w:eastAsia="Century Gothic" w:hAnsi="Century Gothic" w:cs="Century Gothic"/>
-                <w:sz w:val="24"/>
-                <w:szCs w:val="24"/>
-              </w:rPr>
-              <w:t xml:space="preserve"> and </w:t>
-            </w:r>
-            <w:proofErr w:type="spellStart"/>
-            <w:r>
-              <w:rPr>
-                <w:rFonts w:ascii="Century Gothic" w:eastAsia="Century Gothic" w:hAnsi="Century Gothic" w:cs="Century Gothic"/>
-                <w:sz w:val="24"/>
-                <w:szCs w:val="24"/>
-              </w:rPr>
-              <w:t>formatoILok</w:t>
-            </w:r>
-            <w:proofErr w:type="spellEnd"/>
-            <w:r>
-              <w:rPr>
-                <w:rFonts w:ascii="Century Gothic" w:eastAsia="Century Gothic" w:hAnsi="Century Gothic" w:cs="Century Gothic"/>
-                <w:sz w:val="24"/>
-                <w:szCs w:val="24"/>
-              </w:rPr>
-              <w:t>] [</w:t>
-            </w:r>
-            <w:proofErr w:type="spellStart"/>
-            <w:r>
-              <w:rPr>
-                <w:rFonts w:ascii="Century Gothic" w:eastAsia="Century Gothic" w:hAnsi="Century Gothic" w:cs="Century Gothic"/>
-                <w:sz w:val="24"/>
-                <w:szCs w:val="24"/>
-              </w:rPr>
-              <w:t>property</w:t>
-            </w:r>
-            <w:proofErr w:type="spellEnd"/>
-            <w:r>
-              <w:rPr>
-                <w:rFonts w:ascii="Century Gothic" w:eastAsia="Century Gothic" w:hAnsi="Century Gothic" w:cs="Century Gothic"/>
-                <w:sz w:val="24"/>
-                <w:szCs w:val="24"/>
-              </w:rPr>
-              <w:t xml:space="preserve"> </w:t>
+              <w:t xml:space="preserve">] [property </w:t>
             </w:r>
             <w:proofErr w:type="spellStart"/>
             <w:r>
@@ -6552,25 +6273,7 @@
                 <w:sz w:val="24"/>
                 <w:szCs w:val="24"/>
               </w:rPr>
-              <w:t xml:space="preserve">                                                                   2: lunghezza &gt; 0   [</w:t>
-            </w:r>
-            <w:proofErr w:type="spellStart"/>
-            <w:r>
-              <w:rPr>
-                <w:rFonts w:ascii="Century Gothic" w:eastAsia="Century Gothic" w:hAnsi="Century Gothic" w:cs="Century Gothic"/>
-                <w:sz w:val="24"/>
-                <w:szCs w:val="24"/>
-              </w:rPr>
-              <w:t>property</w:t>
-            </w:r>
-            <w:proofErr w:type="spellEnd"/>
-            <w:r>
-              <w:rPr>
-                <w:rFonts w:ascii="Century Gothic" w:eastAsia="Century Gothic" w:hAnsi="Century Gothic" w:cs="Century Gothic"/>
-                <w:sz w:val="24"/>
-                <w:szCs w:val="24"/>
-              </w:rPr>
-              <w:t xml:space="preserve">                                                                      </w:t>
+              <w:t xml:space="preserve">                                                                   2: lunghezza &gt; 0   [property                                                                      </w:t>
             </w:r>
             <w:proofErr w:type="spellStart"/>
             <w:r>
@@ -6627,7 +6330,6 @@
                 <w:sz w:val="24"/>
                 <w:szCs w:val="24"/>
               </w:rPr>
-              <w:lastRenderedPageBreak/>
               <w:t>Formato</w:t>
             </w:r>
             <w:r>
@@ -6741,7 +6443,25 @@
                 <w:sz w:val="24"/>
                 <w:szCs w:val="24"/>
               </w:rPr>
-              <w:t xml:space="preserve"> lunghezzaNIok]</w:t>
+              <w:t xml:space="preserve"> </w:t>
+            </w:r>
+            <w:proofErr w:type="spellStart"/>
+            <w:r>
+              <w:rPr>
+                <w:rFonts w:ascii="Century Gothic" w:eastAsia="Century Gothic" w:hAnsi="Century Gothic" w:cs="Century Gothic"/>
+                <w:sz w:val="24"/>
+                <w:szCs w:val="24"/>
+              </w:rPr>
+              <w:t>lunghezzaNIok</w:t>
+            </w:r>
+            <w:proofErr w:type="spellEnd"/>
+            <w:r>
+              <w:rPr>
+                <w:rFonts w:ascii="Century Gothic" w:eastAsia="Century Gothic" w:hAnsi="Century Gothic" w:cs="Century Gothic"/>
+                <w:sz w:val="24"/>
+                <w:szCs w:val="24"/>
+              </w:rPr>
+              <w:t>]</w:t>
             </w:r>
             <w:r>
               <w:rPr>
@@ -6758,25 +6478,7 @@
                 <w:sz w:val="24"/>
                 <w:szCs w:val="24"/>
               </w:rPr>
-              <w:t>[</w:t>
-            </w:r>
-            <w:proofErr w:type="spellStart"/>
-            <w:r>
-              <w:rPr>
-                <w:rFonts w:ascii="Century Gothic" w:eastAsia="Century Gothic" w:hAnsi="Century Gothic" w:cs="Century Gothic"/>
-                <w:sz w:val="24"/>
-                <w:szCs w:val="24"/>
-              </w:rPr>
-              <w:t>property</w:t>
-            </w:r>
-            <w:proofErr w:type="spellEnd"/>
-            <w:r>
-              <w:rPr>
-                <w:rFonts w:ascii="Century Gothic" w:eastAsia="Century Gothic" w:hAnsi="Century Gothic" w:cs="Century Gothic"/>
-                <w:sz w:val="24"/>
-                <w:szCs w:val="24"/>
-              </w:rPr>
-              <w:t xml:space="preserve"> </w:t>
+              <w:t xml:space="preserve">[property </w:t>
             </w:r>
             <w:proofErr w:type="spellStart"/>
             <w:r>
@@ -6945,6 +6647,7 @@
                 <w:sz w:val="24"/>
                 <w:szCs w:val="24"/>
               </w:rPr>
+              <w:lastRenderedPageBreak/>
               <w:t xml:space="preserve">                                         </w:t>
             </w:r>
             <w:r>
@@ -7263,25 +6966,7 @@
                 <w:sz w:val="24"/>
                 <w:szCs w:val="24"/>
               </w:rPr>
-              <w:t xml:space="preserve">                                                                2: lunghezza &gt;= 8   [</w:t>
-            </w:r>
-            <w:proofErr w:type="spellStart"/>
-            <w:r>
-              <w:rPr>
-                <w:rFonts w:ascii="Century Gothic" w:eastAsia="Century Gothic" w:hAnsi="Century Gothic" w:cs="Century Gothic"/>
-                <w:sz w:val="24"/>
-                <w:szCs w:val="24"/>
-              </w:rPr>
-              <w:t>property</w:t>
-            </w:r>
-            <w:proofErr w:type="spellEnd"/>
-            <w:r>
-              <w:rPr>
-                <w:rFonts w:ascii="Century Gothic" w:eastAsia="Century Gothic" w:hAnsi="Century Gothic" w:cs="Century Gothic"/>
-                <w:sz w:val="24"/>
-                <w:szCs w:val="24"/>
-              </w:rPr>
-              <w:t xml:space="preserve">                                                                   </w:t>
+              <w:t xml:space="preserve">                                                                2: lunghezza &gt;= 8   [property                                                                   </w:t>
             </w:r>
             <w:proofErr w:type="spellStart"/>
             <w:r>
@@ -7452,25 +7137,7 @@
                 <w:sz w:val="24"/>
                 <w:szCs w:val="24"/>
               </w:rPr>
-              <w:t>[</w:t>
-            </w:r>
-            <w:proofErr w:type="spellStart"/>
-            <w:r>
-              <w:rPr>
-                <w:rFonts w:ascii="Century Gothic" w:eastAsia="Century Gothic" w:hAnsi="Century Gothic" w:cs="Century Gothic"/>
-                <w:sz w:val="24"/>
-                <w:szCs w:val="24"/>
-              </w:rPr>
-              <w:t>property</w:t>
-            </w:r>
-            <w:proofErr w:type="spellEnd"/>
-            <w:r>
-              <w:rPr>
-                <w:rFonts w:ascii="Century Gothic" w:eastAsia="Century Gothic" w:hAnsi="Century Gothic" w:cs="Century Gothic"/>
-                <w:sz w:val="24"/>
-                <w:szCs w:val="24"/>
-              </w:rPr>
-              <w:t xml:space="preserve"> </w:t>
+              <w:t xml:space="preserve">[property </w:t>
             </w:r>
             <w:proofErr w:type="spellStart"/>
             <w:r>
@@ -7813,7 +7480,15 @@
                 <w:sz w:val="24"/>
                 <w:szCs w:val="24"/>
               </w:rPr>
-              <w:t>errore</w:t>
+              <w:t>E</w:t>
+            </w:r>
+            <w:r>
+              <w:rPr>
+                <w:rFonts w:ascii="Century Gothic" w:eastAsia="Century Gothic" w:hAnsi="Century Gothic" w:cs="Century Gothic"/>
+                <w:sz w:val="24"/>
+                <w:szCs w:val="24"/>
+              </w:rPr>
+              <w:t>rrore</w:t>
             </w:r>
           </w:p>
         </w:tc>
@@ -7915,7 +7590,15 @@
                 <w:sz w:val="24"/>
                 <w:szCs w:val="24"/>
               </w:rPr>
-              <w:t>errore</w:t>
+              <w:t>E</w:t>
+            </w:r>
+            <w:r>
+              <w:rPr>
+                <w:rFonts w:ascii="Century Gothic" w:eastAsia="Century Gothic" w:hAnsi="Century Gothic" w:cs="Century Gothic"/>
+                <w:sz w:val="24"/>
+                <w:szCs w:val="24"/>
+              </w:rPr>
+              <w:t>rrore</w:t>
             </w:r>
           </w:p>
         </w:tc>
@@ -8016,7 +7699,15 @@
                 <w:sz w:val="24"/>
                 <w:szCs w:val="24"/>
               </w:rPr>
-              <w:t>errore</w:t>
+              <w:t>E</w:t>
+            </w:r>
+            <w:r>
+              <w:rPr>
+                <w:rFonts w:ascii="Century Gothic" w:eastAsia="Century Gothic" w:hAnsi="Century Gothic" w:cs="Century Gothic"/>
+                <w:sz w:val="24"/>
+                <w:szCs w:val="24"/>
+              </w:rPr>
+              <w:t>rrore</w:t>
             </w:r>
           </w:p>
         </w:tc>
@@ -8118,7 +7809,15 @@
                 <w:sz w:val="24"/>
                 <w:szCs w:val="24"/>
               </w:rPr>
-              <w:t>errore</w:t>
+              <w:t>E</w:t>
+            </w:r>
+            <w:r>
+              <w:rPr>
+                <w:rFonts w:ascii="Century Gothic" w:eastAsia="Century Gothic" w:hAnsi="Century Gothic" w:cs="Century Gothic"/>
+                <w:sz w:val="24"/>
+                <w:szCs w:val="24"/>
+              </w:rPr>
+              <w:t>rrore</w:t>
             </w:r>
           </w:p>
         </w:tc>
@@ -8219,7 +7918,15 @@
                 <w:sz w:val="24"/>
                 <w:szCs w:val="24"/>
               </w:rPr>
-              <w:t>errore</w:t>
+              <w:t>E</w:t>
+            </w:r>
+            <w:r>
+              <w:rPr>
+                <w:rFonts w:ascii="Century Gothic" w:eastAsia="Century Gothic" w:hAnsi="Century Gothic" w:cs="Century Gothic"/>
+                <w:sz w:val="24"/>
+                <w:szCs w:val="24"/>
+              </w:rPr>
+              <w:t>rrore</w:t>
             </w:r>
           </w:p>
         </w:tc>
@@ -8321,7 +8028,15 @@
                 <w:sz w:val="24"/>
                 <w:szCs w:val="24"/>
               </w:rPr>
-              <w:t>errore</w:t>
+              <w:t>E</w:t>
+            </w:r>
+            <w:r>
+              <w:rPr>
+                <w:rFonts w:ascii="Century Gothic" w:eastAsia="Century Gothic" w:hAnsi="Century Gothic" w:cs="Century Gothic"/>
+                <w:sz w:val="24"/>
+                <w:szCs w:val="24"/>
+              </w:rPr>
+              <w:t>rrore</w:t>
             </w:r>
           </w:p>
         </w:tc>
@@ -8422,7 +8137,15 @@
                 <w:sz w:val="24"/>
                 <w:szCs w:val="24"/>
               </w:rPr>
-              <w:t>errore</w:t>
+              <w:t>E</w:t>
+            </w:r>
+            <w:r>
+              <w:rPr>
+                <w:rFonts w:ascii="Century Gothic" w:eastAsia="Century Gothic" w:hAnsi="Century Gothic" w:cs="Century Gothic"/>
+                <w:sz w:val="24"/>
+                <w:szCs w:val="24"/>
+              </w:rPr>
+              <w:t>rrore</w:t>
             </w:r>
           </w:p>
         </w:tc>
@@ -8524,7 +8247,15 @@
                 <w:sz w:val="24"/>
                 <w:szCs w:val="24"/>
               </w:rPr>
-              <w:t>registrazione</w:t>
+              <w:t>R</w:t>
+            </w:r>
+            <w:r>
+              <w:rPr>
+                <w:rFonts w:ascii="Century Gothic" w:eastAsia="Century Gothic" w:hAnsi="Century Gothic" w:cs="Century Gothic"/>
+                <w:sz w:val="24"/>
+                <w:szCs w:val="24"/>
+              </w:rPr>
+              <w:t>egistrazione</w:t>
             </w:r>
           </w:p>
         </w:tc>
@@ -8647,6 +8378,7 @@
           <w:sz w:val="24"/>
           <w:szCs w:val="24"/>
         </w:rPr>
+        <w:lastRenderedPageBreak/>
         <w:t>9</w:t>
       </w:r>
       <w:r>
@@ -9018,25 +8750,7 @@
                 <w:sz w:val="24"/>
                 <w:szCs w:val="24"/>
               </w:rPr>
-              <w:t>2: lunghezza == 13                                                                 [</w:t>
-            </w:r>
-            <w:proofErr w:type="spellStart"/>
-            <w:r>
-              <w:rPr>
-                <w:rFonts w:ascii="Century Gothic" w:eastAsia="Century Gothic" w:hAnsi="Century Gothic" w:cs="Century Gothic"/>
-                <w:sz w:val="24"/>
-                <w:szCs w:val="24"/>
-              </w:rPr>
-              <w:t>property</w:t>
-            </w:r>
-            <w:proofErr w:type="spellEnd"/>
-            <w:r>
-              <w:rPr>
-                <w:rFonts w:ascii="Century Gothic" w:eastAsia="Century Gothic" w:hAnsi="Century Gothic" w:cs="Century Gothic"/>
-                <w:sz w:val="24"/>
-                <w:szCs w:val="24"/>
-              </w:rPr>
-              <w:t xml:space="preserve">  lunghezzaISok]</w:t>
+              <w:t>2: lunghezza == 13                                                                 [property  lunghezzaISok]</w:t>
             </w:r>
           </w:p>
           <w:p>
@@ -9252,25 +8966,7 @@
                 <w:sz w:val="24"/>
                 <w:szCs w:val="24"/>
               </w:rPr>
-              <w:t>[</w:t>
-            </w:r>
-            <w:proofErr w:type="spellStart"/>
-            <w:r>
-              <w:rPr>
-                <w:rFonts w:ascii="Century Gothic" w:eastAsia="Century Gothic" w:hAnsi="Century Gothic" w:cs="Century Gothic"/>
-                <w:sz w:val="24"/>
-                <w:szCs w:val="24"/>
-              </w:rPr>
-              <w:t>property</w:t>
-            </w:r>
-            <w:proofErr w:type="spellEnd"/>
-            <w:r>
-              <w:rPr>
-                <w:rFonts w:ascii="Century Gothic" w:eastAsia="Century Gothic" w:hAnsi="Century Gothic" w:cs="Century Gothic"/>
-                <w:sz w:val="24"/>
-                <w:szCs w:val="24"/>
-              </w:rPr>
-              <w:t xml:space="preserve"> </w:t>
+              <w:t xml:space="preserve">[property </w:t>
             </w:r>
             <w:proofErr w:type="spellStart"/>
             <w:r>
@@ -9651,25 +9347,7 @@
                 <w:sz w:val="24"/>
                 <w:szCs w:val="24"/>
               </w:rPr>
-              <w:t>] [</w:t>
-            </w:r>
-            <w:proofErr w:type="spellStart"/>
-            <w:r>
-              <w:rPr>
-                <w:rFonts w:ascii="Century Gothic" w:eastAsia="Century Gothic" w:hAnsi="Century Gothic" w:cs="Century Gothic"/>
-                <w:sz w:val="24"/>
-                <w:szCs w:val="24"/>
-              </w:rPr>
-              <w:t>property</w:t>
-            </w:r>
-            <w:proofErr w:type="spellEnd"/>
-            <w:r>
-              <w:rPr>
-                <w:rFonts w:ascii="Century Gothic" w:eastAsia="Century Gothic" w:hAnsi="Century Gothic" w:cs="Century Gothic"/>
-                <w:sz w:val="24"/>
-                <w:szCs w:val="24"/>
-              </w:rPr>
-              <w:t xml:space="preserve"> </w:t>
+              <w:t xml:space="preserve">] [property </w:t>
             </w:r>
             <w:proofErr w:type="spellStart"/>
             <w:r>
@@ -9966,7 +9644,6 @@
                 <w:sz w:val="24"/>
                 <w:szCs w:val="24"/>
               </w:rPr>
-              <w:lastRenderedPageBreak/>
               <w:t xml:space="preserve">Lunghezza </w:t>
             </w:r>
             <w:r>
@@ -10072,7 +9749,7 @@
                 <w:sz w:val="24"/>
                 <w:szCs w:val="24"/>
               </w:rPr>
-              <w:t>2: lunghezza &gt;= 1                                                                   [</w:t>
+              <w:t xml:space="preserve">2: lunghezza &gt;= 1                                                                   [property  </w:t>
             </w:r>
             <w:proofErr w:type="spellStart"/>
             <w:r>
@@ -10081,7 +9758,7 @@
                 <w:sz w:val="24"/>
                 <w:szCs w:val="24"/>
               </w:rPr>
-              <w:t>property</w:t>
+              <w:t>lunghezzaTIok</w:t>
             </w:r>
             <w:proofErr w:type="spellEnd"/>
             <w:r>
@@ -10090,7 +9767,7 @@
                 <w:sz w:val="24"/>
                 <w:szCs w:val="24"/>
               </w:rPr>
-              <w:t xml:space="preserve">  lunghezzaTIok]</w:t>
+              <w:t>]</w:t>
             </w:r>
           </w:p>
           <w:p>
@@ -10140,6 +9817,7 @@
                 <w:sz w:val="24"/>
                 <w:szCs w:val="24"/>
               </w:rPr>
+              <w:lastRenderedPageBreak/>
               <w:t>F</w:t>
             </w:r>
             <w:r>
@@ -10260,25 +9938,7 @@
                 <w:sz w:val="24"/>
                 <w:szCs w:val="24"/>
               </w:rPr>
-              <w:t>[</w:t>
-            </w:r>
-            <w:proofErr w:type="spellStart"/>
-            <w:r>
-              <w:rPr>
-                <w:rFonts w:ascii="Century Gothic" w:eastAsia="Century Gothic" w:hAnsi="Century Gothic" w:cs="Century Gothic"/>
-                <w:sz w:val="24"/>
-                <w:szCs w:val="24"/>
-              </w:rPr>
-              <w:t>property</w:t>
-            </w:r>
-            <w:proofErr w:type="spellEnd"/>
-            <w:r>
-              <w:rPr>
-                <w:rFonts w:ascii="Century Gothic" w:eastAsia="Century Gothic" w:hAnsi="Century Gothic" w:cs="Century Gothic"/>
-                <w:sz w:val="24"/>
-                <w:szCs w:val="24"/>
-              </w:rPr>
-              <w:t xml:space="preserve"> </w:t>
+              <w:t xml:space="preserve">[property </w:t>
             </w:r>
             <w:proofErr w:type="spellStart"/>
             <w:r>
@@ -10765,7 +10425,7 @@
                 <w:sz w:val="24"/>
                 <w:szCs w:val="24"/>
               </w:rPr>
-              <w:t>2: lunghezza &gt;= 1                                                                   [</w:t>
+              <w:t xml:space="preserve">2: lunghezza &gt;= 1                                                                   [property  </w:t>
             </w:r>
             <w:proofErr w:type="spellStart"/>
             <w:r>
@@ -10774,7 +10434,7 @@
                 <w:sz w:val="24"/>
                 <w:szCs w:val="24"/>
               </w:rPr>
-              <w:t>property</w:t>
+              <w:t>lunghezzaAUok</w:t>
             </w:r>
             <w:proofErr w:type="spellEnd"/>
             <w:r>
@@ -10783,7 +10443,7 @@
                 <w:sz w:val="24"/>
                 <w:szCs w:val="24"/>
               </w:rPr>
-              <w:t xml:space="preserve">  lunghezzaAUok]</w:t>
+              <w:t>]</w:t>
             </w:r>
           </w:p>
         </w:tc>
@@ -10932,25 +10592,7 @@
                 <w:sz w:val="24"/>
                 <w:szCs w:val="24"/>
               </w:rPr>
-              <w:t xml:space="preserve"> </w:t>
-            </w:r>
-            <w:proofErr w:type="spellStart"/>
-            <w:r>
-              <w:rPr>
-                <w:rFonts w:ascii="Century Gothic" w:eastAsia="Century Gothic" w:hAnsi="Century Gothic" w:cs="Century Gothic"/>
-                <w:sz w:val="24"/>
-                <w:szCs w:val="24"/>
-              </w:rPr>
-              <w:t>lunghezzaAUok</w:t>
-            </w:r>
-            <w:proofErr w:type="spellEnd"/>
-            <w:r>
-              <w:rPr>
-                <w:rFonts w:ascii="Century Gothic" w:eastAsia="Century Gothic" w:hAnsi="Century Gothic" w:cs="Century Gothic"/>
-                <w:sz w:val="24"/>
-                <w:szCs w:val="24"/>
-              </w:rPr>
-              <w:t>]</w:t>
+              <w:t xml:space="preserve"> lunghezzaAUok]</w:t>
             </w:r>
             <w:r>
               <w:rPr>
@@ -10967,25 +10609,7 @@
                 <w:sz w:val="24"/>
                 <w:szCs w:val="24"/>
               </w:rPr>
-              <w:t>[</w:t>
-            </w:r>
-            <w:proofErr w:type="spellStart"/>
-            <w:r>
-              <w:rPr>
-                <w:rFonts w:ascii="Century Gothic" w:eastAsia="Century Gothic" w:hAnsi="Century Gothic" w:cs="Century Gothic"/>
-                <w:sz w:val="24"/>
-                <w:szCs w:val="24"/>
-              </w:rPr>
-              <w:t>property</w:t>
-            </w:r>
-            <w:proofErr w:type="spellEnd"/>
-            <w:r>
-              <w:rPr>
-                <w:rFonts w:ascii="Century Gothic" w:eastAsia="Century Gothic" w:hAnsi="Century Gothic" w:cs="Century Gothic"/>
-                <w:sz w:val="24"/>
-                <w:szCs w:val="24"/>
-              </w:rPr>
-              <w:t xml:space="preserve"> </w:t>
+              <w:t xml:space="preserve">[property </w:t>
             </w:r>
             <w:proofErr w:type="spellStart"/>
             <w:r>
@@ -11470,25 +11094,7 @@
                 <w:sz w:val="24"/>
                 <w:szCs w:val="24"/>
               </w:rPr>
-              <w:t>2: lunghezza &gt;= 1                                                                   [</w:t>
-            </w:r>
-            <w:proofErr w:type="spellStart"/>
-            <w:r>
-              <w:rPr>
-                <w:rFonts w:ascii="Century Gothic" w:eastAsia="Century Gothic" w:hAnsi="Century Gothic" w:cs="Century Gothic"/>
-                <w:sz w:val="24"/>
-                <w:szCs w:val="24"/>
-              </w:rPr>
-              <w:t>property</w:t>
-            </w:r>
-            <w:proofErr w:type="spellEnd"/>
-            <w:r>
-              <w:rPr>
-                <w:rFonts w:ascii="Century Gothic" w:eastAsia="Century Gothic" w:hAnsi="Century Gothic" w:cs="Century Gothic"/>
-                <w:sz w:val="24"/>
-                <w:szCs w:val="24"/>
-              </w:rPr>
-              <w:t xml:space="preserve">  lunghezzaGEok]</w:t>
+              <w:t>2: lunghezza &gt;= 1                                                                   [property  lunghezzaGEok]</w:t>
             </w:r>
           </w:p>
         </w:tc>
@@ -11527,7 +11133,6 @@
                 <w:sz w:val="24"/>
                 <w:szCs w:val="24"/>
               </w:rPr>
-              <w:lastRenderedPageBreak/>
               <w:t xml:space="preserve">Formato </w:t>
             </w:r>
             <w:r>
@@ -11673,25 +11278,7 @@
                 <w:sz w:val="24"/>
                 <w:szCs w:val="24"/>
               </w:rPr>
-              <w:t>[</w:t>
-            </w:r>
-            <w:proofErr w:type="spellStart"/>
-            <w:r>
-              <w:rPr>
-                <w:rFonts w:ascii="Century Gothic" w:eastAsia="Century Gothic" w:hAnsi="Century Gothic" w:cs="Century Gothic"/>
-                <w:sz w:val="24"/>
-                <w:szCs w:val="24"/>
-              </w:rPr>
-              <w:t>property</w:t>
-            </w:r>
-            <w:proofErr w:type="spellEnd"/>
-            <w:r>
-              <w:rPr>
-                <w:rFonts w:ascii="Century Gothic" w:eastAsia="Century Gothic" w:hAnsi="Century Gothic" w:cs="Century Gothic"/>
-                <w:sz w:val="24"/>
-                <w:szCs w:val="24"/>
-              </w:rPr>
-              <w:t xml:space="preserve"> </w:t>
+              <w:t xml:space="preserve">[property </w:t>
             </w:r>
             <w:proofErr w:type="spellStart"/>
             <w:r>
@@ -12206,25 +11793,7 @@
                 <w:sz w:val="24"/>
                 <w:szCs w:val="24"/>
               </w:rPr>
-              <w:t>2: lunghezza &gt;= 1                                                                   [</w:t>
-            </w:r>
-            <w:proofErr w:type="spellStart"/>
-            <w:r>
-              <w:rPr>
-                <w:rFonts w:ascii="Century Gothic" w:eastAsia="Century Gothic" w:hAnsi="Century Gothic" w:cs="Century Gothic"/>
-                <w:sz w:val="24"/>
-                <w:szCs w:val="24"/>
-              </w:rPr>
-              <w:t>property</w:t>
-            </w:r>
-            <w:proofErr w:type="spellEnd"/>
-            <w:r>
-              <w:rPr>
-                <w:rFonts w:ascii="Century Gothic" w:eastAsia="Century Gothic" w:hAnsi="Century Gothic" w:cs="Century Gothic"/>
-                <w:sz w:val="24"/>
-                <w:szCs w:val="24"/>
-              </w:rPr>
-              <w:t xml:space="preserve">  lunghezzaDEok]</w:t>
+              <w:t>2: lunghezza &gt;= 1                                                                   [property  lunghezzaDEok]</w:t>
             </w:r>
           </w:p>
         </w:tc>
@@ -12408,25 +11977,7 @@
                 <w:sz w:val="24"/>
                 <w:szCs w:val="24"/>
               </w:rPr>
-              <w:t>[</w:t>
-            </w:r>
-            <w:proofErr w:type="spellStart"/>
-            <w:r>
-              <w:rPr>
-                <w:rFonts w:ascii="Century Gothic" w:eastAsia="Century Gothic" w:hAnsi="Century Gothic" w:cs="Century Gothic"/>
-                <w:sz w:val="24"/>
-                <w:szCs w:val="24"/>
-              </w:rPr>
-              <w:t>property</w:t>
-            </w:r>
-            <w:proofErr w:type="spellEnd"/>
-            <w:r>
-              <w:rPr>
-                <w:rFonts w:ascii="Century Gothic" w:eastAsia="Century Gothic" w:hAnsi="Century Gothic" w:cs="Century Gothic"/>
-                <w:sz w:val="24"/>
-                <w:szCs w:val="24"/>
-              </w:rPr>
-              <w:t xml:space="preserve"> </w:t>
+              <w:t xml:space="preserve">[property </w:t>
             </w:r>
             <w:proofErr w:type="spellStart"/>
             <w:r>
@@ -12907,25 +12458,7 @@
                 <w:sz w:val="24"/>
                 <w:szCs w:val="24"/>
               </w:rPr>
-              <w:t>[</w:t>
-            </w:r>
-            <w:proofErr w:type="spellStart"/>
-            <w:r>
-              <w:rPr>
-                <w:rFonts w:ascii="Century Gothic" w:eastAsia="Century Gothic" w:hAnsi="Century Gothic" w:cs="Century Gothic"/>
-                <w:sz w:val="24"/>
-                <w:szCs w:val="24"/>
-              </w:rPr>
-              <w:t>property</w:t>
-            </w:r>
-            <w:proofErr w:type="spellEnd"/>
-            <w:r>
-              <w:rPr>
-                <w:rFonts w:ascii="Century Gothic" w:eastAsia="Century Gothic" w:hAnsi="Century Gothic" w:cs="Century Gothic"/>
-                <w:sz w:val="24"/>
-                <w:szCs w:val="24"/>
-              </w:rPr>
-              <w:t xml:space="preserve"> </w:t>
+              <w:t xml:space="preserve">[property </w:t>
             </w:r>
             <w:proofErr w:type="spellStart"/>
             <w:r>
@@ -13170,7 +12703,6 @@
                 <w:sz w:val="24"/>
                 <w:szCs w:val="24"/>
               </w:rPr>
-              <w:lastRenderedPageBreak/>
               <w:t>categorie</w:t>
             </w:r>
             <w:r>
@@ -13357,25 +12889,7 @@
                 <w:sz w:val="24"/>
                 <w:szCs w:val="24"/>
               </w:rPr>
-              <w:t>2: lunghezza &gt;= 1                                                                   [</w:t>
-            </w:r>
-            <w:proofErr w:type="spellStart"/>
-            <w:r>
-              <w:rPr>
-                <w:rFonts w:ascii="Century Gothic" w:eastAsia="Century Gothic" w:hAnsi="Century Gothic" w:cs="Century Gothic"/>
-                <w:sz w:val="24"/>
-                <w:szCs w:val="24"/>
-              </w:rPr>
-              <w:t>property</w:t>
-            </w:r>
-            <w:proofErr w:type="spellEnd"/>
-            <w:r>
-              <w:rPr>
-                <w:rFonts w:ascii="Century Gothic" w:eastAsia="Century Gothic" w:hAnsi="Century Gothic" w:cs="Century Gothic"/>
-                <w:sz w:val="24"/>
-                <w:szCs w:val="24"/>
-              </w:rPr>
-              <w:t xml:space="preserve">  lunghezzaPRok]</w:t>
+              <w:t>2: lunghezza &gt;= 1                                                                   [property  lunghezzaPRok]</w:t>
             </w:r>
           </w:p>
           <w:p>
@@ -13425,6 +12939,7 @@
                 <w:sz w:val="24"/>
                 <w:szCs w:val="24"/>
               </w:rPr>
+              <w:lastRenderedPageBreak/>
               <w:t xml:space="preserve">Formato </w:t>
             </w:r>
             <w:r>
@@ -13572,25 +13087,7 @@
                 <w:sz w:val="24"/>
                 <w:szCs w:val="24"/>
               </w:rPr>
-              <w:t>[</w:t>
-            </w:r>
-            <w:proofErr w:type="spellStart"/>
-            <w:r>
-              <w:rPr>
-                <w:rFonts w:ascii="Century Gothic" w:eastAsia="Century Gothic" w:hAnsi="Century Gothic" w:cs="Century Gothic"/>
-                <w:sz w:val="24"/>
-                <w:szCs w:val="24"/>
-              </w:rPr>
-              <w:t>property</w:t>
-            </w:r>
-            <w:proofErr w:type="spellEnd"/>
-            <w:r>
-              <w:rPr>
-                <w:rFonts w:ascii="Century Gothic" w:eastAsia="Century Gothic" w:hAnsi="Century Gothic" w:cs="Century Gothic"/>
-                <w:sz w:val="24"/>
-                <w:szCs w:val="24"/>
-              </w:rPr>
-              <w:t xml:space="preserve"> </w:t>
+              <w:t xml:space="preserve">[property </w:t>
             </w:r>
             <w:proofErr w:type="spellStart"/>
             <w:r>
@@ -13950,7 +13447,15 @@
                 <w:sz w:val="24"/>
                 <w:szCs w:val="24"/>
               </w:rPr>
-              <w:t>errore</w:t>
+              <w:t>E</w:t>
+            </w:r>
+            <w:r>
+              <w:rPr>
+                <w:rFonts w:ascii="Century Gothic" w:eastAsia="Century Gothic" w:hAnsi="Century Gothic" w:cs="Century Gothic"/>
+                <w:sz w:val="24"/>
+                <w:szCs w:val="24"/>
+              </w:rPr>
+              <w:t>rrore</w:t>
             </w:r>
           </w:p>
         </w:tc>
@@ -14052,7 +13557,15 @@
                 <w:sz w:val="24"/>
                 <w:szCs w:val="24"/>
               </w:rPr>
-              <w:t>errore</w:t>
+              <w:t>E</w:t>
+            </w:r>
+            <w:r>
+              <w:rPr>
+                <w:rFonts w:ascii="Century Gothic" w:eastAsia="Century Gothic" w:hAnsi="Century Gothic" w:cs="Century Gothic"/>
+                <w:sz w:val="24"/>
+                <w:szCs w:val="24"/>
+              </w:rPr>
+              <w:t>rrore</w:t>
             </w:r>
           </w:p>
         </w:tc>
@@ -14153,7 +13666,15 @@
                 <w:sz w:val="24"/>
                 <w:szCs w:val="24"/>
               </w:rPr>
-              <w:t>errore</w:t>
+              <w:t>E</w:t>
+            </w:r>
+            <w:r>
+              <w:rPr>
+                <w:rFonts w:ascii="Century Gothic" w:eastAsia="Century Gothic" w:hAnsi="Century Gothic" w:cs="Century Gothic"/>
+                <w:sz w:val="24"/>
+                <w:szCs w:val="24"/>
+              </w:rPr>
+              <w:t>rrore</w:t>
             </w:r>
           </w:p>
         </w:tc>
@@ -14255,7 +13776,15 @@
                 <w:sz w:val="24"/>
                 <w:szCs w:val="24"/>
               </w:rPr>
-              <w:t>errore</w:t>
+              <w:t>E</w:t>
+            </w:r>
+            <w:r>
+              <w:rPr>
+                <w:rFonts w:ascii="Century Gothic" w:eastAsia="Century Gothic" w:hAnsi="Century Gothic" w:cs="Century Gothic"/>
+                <w:sz w:val="24"/>
+                <w:szCs w:val="24"/>
+              </w:rPr>
+              <w:t>rrore</w:t>
             </w:r>
           </w:p>
         </w:tc>
@@ -14356,7 +13885,15 @@
                 <w:sz w:val="24"/>
                 <w:szCs w:val="24"/>
               </w:rPr>
-              <w:t>errore</w:t>
+              <w:t>E</w:t>
+            </w:r>
+            <w:r>
+              <w:rPr>
+                <w:rFonts w:ascii="Century Gothic" w:eastAsia="Century Gothic" w:hAnsi="Century Gothic" w:cs="Century Gothic"/>
+                <w:sz w:val="24"/>
+                <w:szCs w:val="24"/>
+              </w:rPr>
+              <w:t>rrore</w:t>
             </w:r>
           </w:p>
         </w:tc>
@@ -14460,7 +13997,15 @@
                 <w:sz w:val="24"/>
                 <w:szCs w:val="24"/>
               </w:rPr>
-              <w:t>errore</w:t>
+              <w:t>E</w:t>
+            </w:r>
+            <w:r>
+              <w:rPr>
+                <w:rFonts w:ascii="Century Gothic" w:eastAsia="Century Gothic" w:hAnsi="Century Gothic" w:cs="Century Gothic"/>
+                <w:sz w:val="24"/>
+                <w:szCs w:val="24"/>
+              </w:rPr>
+              <w:t>rrore</w:t>
             </w:r>
           </w:p>
         </w:tc>
@@ -14563,7 +14108,15 @@
                 <w:sz w:val="24"/>
                 <w:szCs w:val="24"/>
               </w:rPr>
-              <w:t>errore</w:t>
+              <w:t>E</w:t>
+            </w:r>
+            <w:r>
+              <w:rPr>
+                <w:rFonts w:ascii="Century Gothic" w:eastAsia="Century Gothic" w:hAnsi="Century Gothic" w:cs="Century Gothic"/>
+                <w:sz w:val="24"/>
+                <w:szCs w:val="24"/>
+              </w:rPr>
+              <w:t>rrore</w:t>
             </w:r>
           </w:p>
         </w:tc>
@@ -14667,7 +14220,15 @@
                 <w:sz w:val="24"/>
                 <w:szCs w:val="24"/>
               </w:rPr>
-              <w:t>errore</w:t>
+              <w:t>E</w:t>
+            </w:r>
+            <w:r>
+              <w:rPr>
+                <w:rFonts w:ascii="Century Gothic" w:eastAsia="Century Gothic" w:hAnsi="Century Gothic" w:cs="Century Gothic"/>
+                <w:sz w:val="24"/>
+                <w:szCs w:val="24"/>
+              </w:rPr>
+              <w:t>rrore</w:t>
             </w:r>
           </w:p>
         </w:tc>
@@ -14770,7 +14331,15 @@
                 <w:sz w:val="24"/>
                 <w:szCs w:val="24"/>
               </w:rPr>
-              <w:t>errore</w:t>
+              <w:t>E</w:t>
+            </w:r>
+            <w:r>
+              <w:rPr>
+                <w:rFonts w:ascii="Century Gothic" w:eastAsia="Century Gothic" w:hAnsi="Century Gothic" w:cs="Century Gothic"/>
+                <w:sz w:val="24"/>
+                <w:szCs w:val="24"/>
+              </w:rPr>
+              <w:t>rrore</w:t>
             </w:r>
           </w:p>
         </w:tc>
@@ -14872,7 +14441,15 @@
                 <w:sz w:val="24"/>
                 <w:szCs w:val="24"/>
               </w:rPr>
-              <w:t>errore</w:t>
+              <w:t>E</w:t>
+            </w:r>
+            <w:r>
+              <w:rPr>
+                <w:rFonts w:ascii="Century Gothic" w:eastAsia="Century Gothic" w:hAnsi="Century Gothic" w:cs="Century Gothic"/>
+                <w:sz w:val="24"/>
+                <w:szCs w:val="24"/>
+              </w:rPr>
+              <w:t>rrore</w:t>
             </w:r>
           </w:p>
         </w:tc>
@@ -14973,7 +14550,15 @@
                 <w:sz w:val="24"/>
                 <w:szCs w:val="24"/>
               </w:rPr>
-              <w:t>errore</w:t>
+              <w:t>E</w:t>
+            </w:r>
+            <w:r>
+              <w:rPr>
+                <w:rFonts w:ascii="Century Gothic" w:eastAsia="Century Gothic" w:hAnsi="Century Gothic" w:cs="Century Gothic"/>
+                <w:sz w:val="24"/>
+                <w:szCs w:val="24"/>
+              </w:rPr>
+              <w:t>rrore</w:t>
             </w:r>
           </w:p>
         </w:tc>
@@ -15075,7 +14660,15 @@
                 <w:sz w:val="24"/>
                 <w:szCs w:val="24"/>
               </w:rPr>
-              <w:t>errore</w:t>
+              <w:t>E</w:t>
+            </w:r>
+            <w:r>
+              <w:rPr>
+                <w:rFonts w:ascii="Century Gothic" w:eastAsia="Century Gothic" w:hAnsi="Century Gothic" w:cs="Century Gothic"/>
+                <w:sz w:val="24"/>
+                <w:szCs w:val="24"/>
+              </w:rPr>
+              <w:t>rrore</w:t>
             </w:r>
           </w:p>
         </w:tc>
@@ -15176,7 +14769,15 @@
                 <w:sz w:val="24"/>
                 <w:szCs w:val="24"/>
               </w:rPr>
-              <w:t>errore</w:t>
+              <w:t>E</w:t>
+            </w:r>
+            <w:r>
+              <w:rPr>
+                <w:rFonts w:ascii="Century Gothic" w:eastAsia="Century Gothic" w:hAnsi="Century Gothic" w:cs="Century Gothic"/>
+                <w:sz w:val="24"/>
+                <w:szCs w:val="24"/>
+              </w:rPr>
+              <w:t>rrore</w:t>
             </w:r>
           </w:p>
         </w:tc>
@@ -15214,7 +14815,6 @@
                 <w:sz w:val="24"/>
                 <w:szCs w:val="24"/>
               </w:rPr>
-              <w:lastRenderedPageBreak/>
               <w:t>TC_16.16_14</w:t>
             </w:r>
           </w:p>
@@ -15279,7 +14879,15 @@
                 <w:sz w:val="24"/>
                 <w:szCs w:val="24"/>
               </w:rPr>
-              <w:t>errore</w:t>
+              <w:t>E</w:t>
+            </w:r>
+            <w:r>
+              <w:rPr>
+                <w:rFonts w:ascii="Century Gothic" w:eastAsia="Century Gothic" w:hAnsi="Century Gothic" w:cs="Century Gothic"/>
+                <w:sz w:val="24"/>
+                <w:szCs w:val="24"/>
+              </w:rPr>
+              <w:t>rrore</w:t>
             </w:r>
           </w:p>
         </w:tc>
@@ -15380,7 +14988,15 @@
                 <w:sz w:val="24"/>
                 <w:szCs w:val="24"/>
               </w:rPr>
-              <w:t>errore</w:t>
+              <w:t>E</w:t>
+            </w:r>
+            <w:r>
+              <w:rPr>
+                <w:rFonts w:ascii="Century Gothic" w:eastAsia="Century Gothic" w:hAnsi="Century Gothic" w:cs="Century Gothic"/>
+                <w:sz w:val="24"/>
+                <w:szCs w:val="24"/>
+              </w:rPr>
+              <w:t>rrore</w:t>
             </w:r>
           </w:p>
         </w:tc>
@@ -15961,43 +15577,7 @@
                 <w:sz w:val="24"/>
                 <w:szCs w:val="24"/>
               </w:rPr>
-              <w:t xml:space="preserve"> 2: lunghezza &gt; 0   [</w:t>
-            </w:r>
-            <w:proofErr w:type="spellStart"/>
-            <w:r>
-              <w:rPr>
-                <w:rFonts w:ascii="Century Gothic" w:eastAsia="Century Gothic" w:hAnsi="Century Gothic" w:cs="Century Gothic"/>
-                <w:sz w:val="24"/>
-                <w:szCs w:val="24"/>
-              </w:rPr>
-              <w:t>property</w:t>
-            </w:r>
-            <w:proofErr w:type="spellEnd"/>
-            <w:r>
-              <w:rPr>
-                <w:rFonts w:ascii="Century Gothic" w:eastAsia="Century Gothic" w:hAnsi="Century Gothic" w:cs="Century Gothic"/>
-                <w:sz w:val="24"/>
-                <w:szCs w:val="24"/>
-              </w:rPr>
-              <w:t xml:space="preserve"> </w:t>
-            </w:r>
-            <w:proofErr w:type="spellStart"/>
-            <w:r>
-              <w:rPr>
-                <w:rFonts w:ascii="Century Gothic" w:eastAsia="Century Gothic" w:hAnsi="Century Gothic" w:cs="Century Gothic"/>
-                <w:sz w:val="24"/>
-                <w:szCs w:val="24"/>
-              </w:rPr>
-              <w:t>lunghezzaMAok</w:t>
-            </w:r>
-            <w:proofErr w:type="spellEnd"/>
-            <w:r>
-              <w:rPr>
-                <w:rFonts w:ascii="Century Gothic" w:eastAsia="Century Gothic" w:hAnsi="Century Gothic" w:cs="Century Gothic"/>
-                <w:sz w:val="24"/>
-                <w:szCs w:val="24"/>
-              </w:rPr>
-              <w:t xml:space="preserve">]                                                               </w:t>
+              <w:t xml:space="preserve"> 2: lunghezza &gt; 0   [property lunghezzaMAok]                                                               </w:t>
             </w:r>
           </w:p>
         </w:tc>
@@ -16164,7 +15744,7 @@
                 <w:sz w:val="24"/>
                 <w:szCs w:val="24"/>
               </w:rPr>
-              <w:t>[</w:t>
+              <w:t xml:space="preserve">[property </w:t>
             </w:r>
             <w:proofErr w:type="spellStart"/>
             <w:r>
@@ -16173,17 +15753,73 @@
                 <w:sz w:val="24"/>
                 <w:szCs w:val="24"/>
               </w:rPr>
-              <w:t>property</w:t>
+              <w:t>formatoILok</w:t>
             </w:r>
             <w:proofErr w:type="spellEnd"/>
             <w:r>
               <w:rPr>
                 <w:rFonts w:ascii="Century Gothic" w:eastAsia="Century Gothic" w:hAnsi="Century Gothic" w:cs="Century Gothic"/>
+                <w:b/>
                 <w:sz w:val="24"/>
                 <w:szCs w:val="24"/>
               </w:rPr>
               <w:t xml:space="preserve"> </w:t>
             </w:r>
+            <w:r>
+              <w:rPr>
+                <w:rFonts w:ascii="Century Gothic" w:eastAsia="Century Gothic" w:hAnsi="Century Gothic" w:cs="Century Gothic"/>
+                <w:sz w:val="24"/>
+                <w:szCs w:val="24"/>
+              </w:rPr>
+              <w:t>]</w:t>
+            </w:r>
+          </w:p>
+          <w:p>
+            <w:pPr>
+              <w:widowControl w:val="0"/>
+              <w:spacing w:line="240" w:lineRule="auto"/>
+              <w:rPr>
+                <w:rFonts w:ascii="Century Gothic" w:eastAsia="Century Gothic" w:hAnsi="Century Gothic" w:cs="Century Gothic"/>
+                <w:sz w:val="24"/>
+                <w:szCs w:val="24"/>
+              </w:rPr>
+            </w:pPr>
+            <w:r>
+              <w:rPr>
+                <w:rFonts w:ascii="Century Gothic" w:eastAsia="Century Gothic" w:hAnsi="Century Gothic" w:cs="Century Gothic"/>
+                <w:b/>
+                <w:sz w:val="24"/>
+                <w:szCs w:val="24"/>
+              </w:rPr>
+              <w:t xml:space="preserve">                </w:t>
+            </w:r>
+            <w:r>
+              <w:rPr>
+                <w:rFonts w:ascii="Century Gothic" w:eastAsia="Century Gothic" w:hAnsi="Century Gothic" w:cs="Century Gothic"/>
+                <w:sz w:val="24"/>
+                <w:szCs w:val="24"/>
+              </w:rPr>
+              <w:t xml:space="preserve">                                          </w:t>
+            </w:r>
+          </w:p>
+          <w:p>
+            <w:pPr>
+              <w:widowControl w:val="0"/>
+              <w:spacing w:line="240" w:lineRule="auto"/>
+              <w:rPr>
+                <w:rFonts w:ascii="Century Gothic" w:eastAsia="Century Gothic" w:hAnsi="Century Gothic" w:cs="Century Gothic"/>
+                <w:sz w:val="24"/>
+                <w:szCs w:val="24"/>
+              </w:rPr>
+            </w:pPr>
+            <w:r>
+              <w:rPr>
+                <w:rFonts w:ascii="Century Gothic" w:eastAsia="Century Gothic" w:hAnsi="Century Gothic" w:cs="Century Gothic"/>
+                <w:sz w:val="24"/>
+                <w:szCs w:val="24"/>
+              </w:rPr>
+              <w:t xml:space="preserve">2: non rispetta il formato [ </w:t>
+            </w:r>
             <w:proofErr w:type="spellStart"/>
             <w:r>
               <w:rPr>
@@ -16191,108 +15827,16 @@
                 <w:sz w:val="24"/>
                 <w:szCs w:val="24"/>
               </w:rPr>
-              <w:t>formatoILok</w:t>
+              <w:t>if</w:t>
             </w:r>
             <w:proofErr w:type="spellEnd"/>
             <w:r>
               <w:rPr>
                 <w:rFonts w:ascii="Century Gothic" w:eastAsia="Century Gothic" w:hAnsi="Century Gothic" w:cs="Century Gothic"/>
-                <w:b/>
-                <w:sz w:val="24"/>
-                <w:szCs w:val="24"/>
-              </w:rPr>
-              <w:t xml:space="preserve"> </w:t>
-            </w:r>
-            <w:r>
-              <w:rPr>
-                <w:rFonts w:ascii="Century Gothic" w:eastAsia="Century Gothic" w:hAnsi="Century Gothic" w:cs="Century Gothic"/>
-                <w:sz w:val="24"/>
-                <w:szCs w:val="24"/>
-              </w:rPr>
-              <w:t>]</w:t>
-            </w:r>
-          </w:p>
-          <w:p>
-            <w:pPr>
-              <w:widowControl w:val="0"/>
-              <w:spacing w:line="240" w:lineRule="auto"/>
-              <w:rPr>
-                <w:rFonts w:ascii="Century Gothic" w:eastAsia="Century Gothic" w:hAnsi="Century Gothic" w:cs="Century Gothic"/>
-                <w:sz w:val="24"/>
-                <w:szCs w:val="24"/>
-              </w:rPr>
-            </w:pPr>
-            <w:r>
-              <w:rPr>
-                <w:rFonts w:ascii="Century Gothic" w:eastAsia="Century Gothic" w:hAnsi="Century Gothic" w:cs="Century Gothic"/>
-                <w:b/>
-                <w:sz w:val="24"/>
-                <w:szCs w:val="24"/>
-              </w:rPr>
-              <w:t xml:space="preserve">                </w:t>
-            </w:r>
-            <w:r>
-              <w:rPr>
-                <w:rFonts w:ascii="Century Gothic" w:eastAsia="Century Gothic" w:hAnsi="Century Gothic" w:cs="Century Gothic"/>
-                <w:sz w:val="24"/>
-                <w:szCs w:val="24"/>
-              </w:rPr>
-              <w:t xml:space="preserve">                                          </w:t>
-            </w:r>
-          </w:p>
-          <w:p>
-            <w:pPr>
-              <w:widowControl w:val="0"/>
-              <w:spacing w:line="240" w:lineRule="auto"/>
-              <w:rPr>
-                <w:rFonts w:ascii="Century Gothic" w:eastAsia="Century Gothic" w:hAnsi="Century Gothic" w:cs="Century Gothic"/>
-                <w:sz w:val="24"/>
-                <w:szCs w:val="24"/>
-              </w:rPr>
-            </w:pPr>
-            <w:r>
-              <w:rPr>
-                <w:rFonts w:ascii="Century Gothic" w:eastAsia="Century Gothic" w:hAnsi="Century Gothic" w:cs="Century Gothic"/>
-                <w:sz w:val="24"/>
-                <w:szCs w:val="24"/>
-              </w:rPr>
-              <w:t xml:space="preserve">2: non rispetta il formato [ </w:t>
-            </w:r>
-            <w:proofErr w:type="spellStart"/>
-            <w:r>
-              <w:rPr>
-                <w:rFonts w:ascii="Century Gothic" w:eastAsia="Century Gothic" w:hAnsi="Century Gothic" w:cs="Century Gothic"/>
-                <w:sz w:val="24"/>
-                <w:szCs w:val="24"/>
-              </w:rPr>
-              <w:t>if</w:t>
-            </w:r>
-            <w:proofErr w:type="spellEnd"/>
-            <w:r>
-              <w:rPr>
-                <w:rFonts w:ascii="Century Gothic" w:eastAsia="Century Gothic" w:hAnsi="Century Gothic" w:cs="Century Gothic"/>
-                <w:sz w:val="24"/>
-                <w:szCs w:val="24"/>
-              </w:rPr>
-              <w:t xml:space="preserve">                                                                    </w:t>
-            </w:r>
-            <w:proofErr w:type="spellStart"/>
-            <w:r>
-              <w:rPr>
-                <w:rFonts w:ascii="Century Gothic" w:eastAsia="Century Gothic" w:hAnsi="Century Gothic" w:cs="Century Gothic"/>
-                <w:sz w:val="24"/>
-                <w:szCs w:val="24"/>
-              </w:rPr>
-              <w:t>lunghezzaMAok</w:t>
-            </w:r>
-            <w:proofErr w:type="spellEnd"/>
-            <w:r>
-              <w:rPr>
-                <w:rFonts w:ascii="Century Gothic" w:eastAsia="Century Gothic" w:hAnsi="Century Gothic" w:cs="Century Gothic"/>
-                <w:sz w:val="24"/>
-                <w:szCs w:val="24"/>
-              </w:rPr>
-              <w:t xml:space="preserve">] [ errore ]  </w:t>
+                <w:sz w:val="24"/>
+                <w:szCs w:val="24"/>
+              </w:rPr>
+              <w:t xml:space="preserve">                                                                    lunghezzaMAok] [ errore ]  </w:t>
             </w:r>
           </w:p>
         </w:tc>
@@ -16432,7 +15976,7 @@
                 <w:sz w:val="24"/>
                 <w:szCs w:val="24"/>
               </w:rPr>
-              <w:t xml:space="preserve"> </w:t>
+              <w:t xml:space="preserve"> lunghezzaMAok and                                                         </w:t>
             </w:r>
             <w:proofErr w:type="spellStart"/>
             <w:r>
@@ -16441,7 +15985,7 @@
                 <w:sz w:val="24"/>
                 <w:szCs w:val="24"/>
               </w:rPr>
-              <w:t>lunghezzaMAok</w:t>
+              <w:t>formatoILok</w:t>
             </w:r>
             <w:proofErr w:type="spellEnd"/>
             <w:r>
@@ -16450,7 +15994,37 @@
                 <w:sz w:val="24"/>
                 <w:szCs w:val="24"/>
               </w:rPr>
-              <w:t xml:space="preserve"> and                                                         </w:t>
+              <w:t xml:space="preserve">] [errore] </w:t>
+            </w:r>
+          </w:p>
+          <w:p>
+            <w:pPr>
+              <w:widowControl w:val="0"/>
+              <w:spacing w:line="240" w:lineRule="auto"/>
+              <w:rPr>
+                <w:rFonts w:ascii="Century Gothic" w:eastAsia="Century Gothic" w:hAnsi="Century Gothic" w:cs="Century Gothic"/>
+                <w:sz w:val="24"/>
+                <w:szCs w:val="24"/>
+              </w:rPr>
+            </w:pPr>
+          </w:p>
+          <w:p>
+            <w:pPr>
+              <w:widowControl w:val="0"/>
+              <w:spacing w:line="240" w:lineRule="auto"/>
+              <w:rPr>
+                <w:rFonts w:ascii="Century Gothic" w:eastAsia="Century Gothic" w:hAnsi="Century Gothic" w:cs="Century Gothic"/>
+                <w:sz w:val="24"/>
+                <w:szCs w:val="24"/>
+              </w:rPr>
+            </w:pPr>
+            <w:r>
+              <w:rPr>
+                <w:rFonts w:ascii="Century Gothic" w:eastAsia="Century Gothic" w:hAnsi="Century Gothic" w:cs="Century Gothic"/>
+                <w:sz w:val="24"/>
+                <w:szCs w:val="24"/>
+              </w:rPr>
+              <w:t xml:space="preserve"> 2.non esiste nel </w:t>
             </w:r>
             <w:proofErr w:type="spellStart"/>
             <w:r>
@@ -16459,6 +16033,42 @@
                 <w:sz w:val="24"/>
                 <w:szCs w:val="24"/>
               </w:rPr>
+              <w:t>db</w:t>
+            </w:r>
+            <w:proofErr w:type="spellEnd"/>
+            <w:r>
+              <w:rPr>
+                <w:rFonts w:ascii="Century Gothic" w:eastAsia="Century Gothic" w:hAnsi="Century Gothic" w:cs="Century Gothic"/>
+                <w:sz w:val="24"/>
+                <w:szCs w:val="24"/>
+              </w:rPr>
+              <w:t xml:space="preserve"> [</w:t>
+            </w:r>
+            <w:proofErr w:type="spellStart"/>
+            <w:r>
+              <w:rPr>
+                <w:rFonts w:ascii="Century Gothic" w:eastAsia="Century Gothic" w:hAnsi="Century Gothic" w:cs="Century Gothic"/>
+                <w:sz w:val="24"/>
+                <w:szCs w:val="24"/>
+              </w:rPr>
+              <w:t>if</w:t>
+            </w:r>
+            <w:proofErr w:type="spellEnd"/>
+            <w:r>
+              <w:rPr>
+                <w:rFonts w:ascii="Century Gothic" w:eastAsia="Century Gothic" w:hAnsi="Century Gothic" w:cs="Century Gothic"/>
+                <w:sz w:val="24"/>
+                <w:szCs w:val="24"/>
+              </w:rPr>
+              <w:t xml:space="preserve"> lunghezzaMAok and </w:t>
+            </w:r>
+            <w:proofErr w:type="spellStart"/>
+            <w:r>
+              <w:rPr>
+                <w:rFonts w:ascii="Century Gothic" w:eastAsia="Century Gothic" w:hAnsi="Century Gothic" w:cs="Century Gothic"/>
+                <w:sz w:val="24"/>
+                <w:szCs w:val="24"/>
+              </w:rPr>
               <w:t>formatoILok</w:t>
             </w:r>
             <w:proofErr w:type="spellEnd"/>
@@ -16468,127 +16078,7 @@
                 <w:sz w:val="24"/>
                 <w:szCs w:val="24"/>
               </w:rPr>
-              <w:t xml:space="preserve">] [errore] </w:t>
-            </w:r>
-          </w:p>
-          <w:p>
-            <w:pPr>
-              <w:widowControl w:val="0"/>
-              <w:spacing w:line="240" w:lineRule="auto"/>
-              <w:rPr>
-                <w:rFonts w:ascii="Century Gothic" w:eastAsia="Century Gothic" w:hAnsi="Century Gothic" w:cs="Century Gothic"/>
-                <w:sz w:val="24"/>
-                <w:szCs w:val="24"/>
-              </w:rPr>
-            </w:pPr>
-          </w:p>
-          <w:p>
-            <w:pPr>
-              <w:widowControl w:val="0"/>
-              <w:spacing w:line="240" w:lineRule="auto"/>
-              <w:rPr>
-                <w:rFonts w:ascii="Century Gothic" w:eastAsia="Century Gothic" w:hAnsi="Century Gothic" w:cs="Century Gothic"/>
-                <w:sz w:val="24"/>
-                <w:szCs w:val="24"/>
-              </w:rPr>
-            </w:pPr>
-            <w:r>
-              <w:rPr>
-                <w:rFonts w:ascii="Century Gothic" w:eastAsia="Century Gothic" w:hAnsi="Century Gothic" w:cs="Century Gothic"/>
-                <w:sz w:val="24"/>
-                <w:szCs w:val="24"/>
-              </w:rPr>
-              <w:t xml:space="preserve"> 2.non esiste nel </w:t>
-            </w:r>
-            <w:proofErr w:type="spellStart"/>
-            <w:r>
-              <w:rPr>
-                <w:rFonts w:ascii="Century Gothic" w:eastAsia="Century Gothic" w:hAnsi="Century Gothic" w:cs="Century Gothic"/>
-                <w:sz w:val="24"/>
-                <w:szCs w:val="24"/>
-              </w:rPr>
-              <w:t>db</w:t>
-            </w:r>
-            <w:proofErr w:type="spellEnd"/>
-            <w:r>
-              <w:rPr>
-                <w:rFonts w:ascii="Century Gothic" w:eastAsia="Century Gothic" w:hAnsi="Century Gothic" w:cs="Century Gothic"/>
-                <w:sz w:val="24"/>
-                <w:szCs w:val="24"/>
-              </w:rPr>
-              <w:t xml:space="preserve"> [</w:t>
-            </w:r>
-            <w:proofErr w:type="spellStart"/>
-            <w:r>
-              <w:rPr>
-                <w:rFonts w:ascii="Century Gothic" w:eastAsia="Century Gothic" w:hAnsi="Century Gothic" w:cs="Century Gothic"/>
-                <w:sz w:val="24"/>
-                <w:szCs w:val="24"/>
-              </w:rPr>
-              <w:t>if</w:t>
-            </w:r>
-            <w:proofErr w:type="spellEnd"/>
-            <w:r>
-              <w:rPr>
-                <w:rFonts w:ascii="Century Gothic" w:eastAsia="Century Gothic" w:hAnsi="Century Gothic" w:cs="Century Gothic"/>
-                <w:sz w:val="24"/>
-                <w:szCs w:val="24"/>
-              </w:rPr>
-              <w:t xml:space="preserve"> </w:t>
-            </w:r>
-            <w:proofErr w:type="spellStart"/>
-            <w:r>
-              <w:rPr>
-                <w:rFonts w:ascii="Century Gothic" w:eastAsia="Century Gothic" w:hAnsi="Century Gothic" w:cs="Century Gothic"/>
-                <w:sz w:val="24"/>
-                <w:szCs w:val="24"/>
-              </w:rPr>
-              <w:t>lunghezzaMAok</w:t>
-            </w:r>
-            <w:proofErr w:type="spellEnd"/>
-            <w:r>
-              <w:rPr>
-                <w:rFonts w:ascii="Century Gothic" w:eastAsia="Century Gothic" w:hAnsi="Century Gothic" w:cs="Century Gothic"/>
-                <w:sz w:val="24"/>
-                <w:szCs w:val="24"/>
-              </w:rPr>
-              <w:t xml:space="preserve"> and </w:t>
-            </w:r>
-            <w:proofErr w:type="spellStart"/>
-            <w:r>
-              <w:rPr>
-                <w:rFonts w:ascii="Century Gothic" w:eastAsia="Century Gothic" w:hAnsi="Century Gothic" w:cs="Century Gothic"/>
-                <w:sz w:val="24"/>
-                <w:szCs w:val="24"/>
-              </w:rPr>
-              <w:t>formatoILok</w:t>
-            </w:r>
-            <w:proofErr w:type="spellEnd"/>
-            <w:r>
-              <w:rPr>
-                <w:rFonts w:ascii="Century Gothic" w:eastAsia="Century Gothic" w:hAnsi="Century Gothic" w:cs="Century Gothic"/>
-                <w:sz w:val="24"/>
-                <w:szCs w:val="24"/>
-              </w:rPr>
-              <w:t>] [</w:t>
-            </w:r>
-            <w:proofErr w:type="spellStart"/>
-            <w:r>
-              <w:rPr>
-                <w:rFonts w:ascii="Century Gothic" w:eastAsia="Century Gothic" w:hAnsi="Century Gothic" w:cs="Century Gothic"/>
-                <w:sz w:val="24"/>
-                <w:szCs w:val="24"/>
-              </w:rPr>
-              <w:t>property</w:t>
-            </w:r>
-            <w:proofErr w:type="spellEnd"/>
-            <w:r>
-              <w:rPr>
-                <w:rFonts w:ascii="Century Gothic" w:eastAsia="Century Gothic" w:hAnsi="Century Gothic" w:cs="Century Gothic"/>
-                <w:sz w:val="24"/>
-                <w:szCs w:val="24"/>
-              </w:rPr>
-              <w:t xml:space="preserve"> </w:t>
+              <w:t xml:space="preserve">] [property </w:t>
             </w:r>
             <w:proofErr w:type="spellStart"/>
             <w:r>
@@ -16895,7 +16385,6 @@
                 <w:sz w:val="24"/>
                 <w:szCs w:val="24"/>
               </w:rPr>
-              <w:lastRenderedPageBreak/>
               <w:t xml:space="preserve">Lunghezza </w:t>
             </w:r>
             <w:r>
@@ -17027,25 +16516,7 @@
                 <w:sz w:val="24"/>
                 <w:szCs w:val="24"/>
               </w:rPr>
-              <w:t xml:space="preserve">                                                                2: lunghezza &gt;= 8   [</w:t>
-            </w:r>
-            <w:proofErr w:type="spellStart"/>
-            <w:r>
-              <w:rPr>
-                <w:rFonts w:ascii="Century Gothic" w:eastAsia="Century Gothic" w:hAnsi="Century Gothic" w:cs="Century Gothic"/>
-                <w:sz w:val="24"/>
-                <w:szCs w:val="24"/>
-              </w:rPr>
-              <w:t>property</w:t>
-            </w:r>
-            <w:proofErr w:type="spellEnd"/>
-            <w:r>
-              <w:rPr>
-                <w:rFonts w:ascii="Century Gothic" w:eastAsia="Century Gothic" w:hAnsi="Century Gothic" w:cs="Century Gothic"/>
-                <w:sz w:val="24"/>
-                <w:szCs w:val="24"/>
-              </w:rPr>
-              <w:t xml:space="preserve">                                                                   </w:t>
+              <w:t xml:space="preserve">                                                                2: lunghezza &gt;= 8   [property                                                                   </w:t>
             </w:r>
             <w:proofErr w:type="spellStart"/>
             <w:r>
@@ -17220,25 +16691,7 @@
                 <w:sz w:val="24"/>
                 <w:szCs w:val="24"/>
               </w:rPr>
-              <w:t>] [</w:t>
-            </w:r>
-            <w:proofErr w:type="spellStart"/>
-            <w:r>
-              <w:rPr>
-                <w:rFonts w:ascii="Century Gothic" w:eastAsia="Century Gothic" w:hAnsi="Century Gothic" w:cs="Century Gothic"/>
-                <w:sz w:val="24"/>
-                <w:szCs w:val="24"/>
-              </w:rPr>
-              <w:t>property</w:t>
-            </w:r>
-            <w:proofErr w:type="spellEnd"/>
-            <w:r>
-              <w:rPr>
-                <w:rFonts w:ascii="Century Gothic" w:eastAsia="Century Gothic" w:hAnsi="Century Gothic" w:cs="Century Gothic"/>
-                <w:sz w:val="24"/>
-                <w:szCs w:val="24"/>
-              </w:rPr>
-              <w:t xml:space="preserve"> </w:t>
+              <w:t xml:space="preserve">] [property </w:t>
             </w:r>
             <w:proofErr w:type="spellStart"/>
             <w:r>
@@ -17372,6 +16825,7 @@
                 <w:sz w:val="24"/>
                 <w:szCs w:val="24"/>
               </w:rPr>
+              <w:lastRenderedPageBreak/>
               <w:t xml:space="preserve">Corrisponde </w:t>
             </w:r>
             <w:r>
@@ -17472,25 +16926,7 @@
                 <w:sz w:val="24"/>
                 <w:szCs w:val="24"/>
               </w:rPr>
-              <w:t>] [</w:t>
-            </w:r>
-            <w:proofErr w:type="spellStart"/>
-            <w:r>
-              <w:rPr>
-                <w:rFonts w:ascii="Century Gothic" w:eastAsia="Century Gothic" w:hAnsi="Century Gothic" w:cs="Century Gothic"/>
-                <w:sz w:val="24"/>
-                <w:szCs w:val="24"/>
-              </w:rPr>
-              <w:t>property</w:t>
-            </w:r>
-            <w:proofErr w:type="spellEnd"/>
-            <w:r>
-              <w:rPr>
-                <w:rFonts w:ascii="Century Gothic" w:eastAsia="Century Gothic" w:hAnsi="Century Gothic" w:cs="Century Gothic"/>
-                <w:sz w:val="24"/>
-                <w:szCs w:val="24"/>
-              </w:rPr>
-              <w:t xml:space="preserve"> </w:t>
+              <w:t xml:space="preserve">] [property </w:t>
             </w:r>
             <w:proofErr w:type="spellStart"/>
             <w:r>
@@ -18603,7 +18039,6 @@
           <w:sz w:val="24"/>
           <w:szCs w:val="24"/>
         </w:rPr>
-        <w:lastRenderedPageBreak/>
         <w:t>L’esecuzione dei test avverrà sia durante che dopo l’implementazione del sistema. Una volta concluso lo sviluppo, tutti i test saranno rieseguiti per garantirne il corretto funzionamento e produrre i report finali.</w:t>
       </w:r>
     </w:p>
@@ -18998,7 +18433,6 @@
           <w:lang w:val="it-IT"/>
         </w:rPr>
       </w:pPr>
-      <w:proofErr w:type="spellStart"/>
       <w:r>
         <w:rPr>
           <w:rFonts w:ascii="Garamond" w:eastAsia="Garamond" w:hAnsi="Garamond" w:cs="Garamond"/>
@@ -19006,17 +18440,7 @@
           <w:sz w:val="24"/>
           <w:szCs w:val="24"/>
         </w:rPr>
-        <w:t>Junit</w:t>
-      </w:r>
-      <w:proofErr w:type="spellEnd"/>
-      <w:r>
-        <w:rPr>
-          <w:rFonts w:ascii="Garamond" w:eastAsia="Garamond" w:hAnsi="Garamond" w:cs="Garamond"/>
-          <w:b/>
-          <w:sz w:val="24"/>
-          <w:szCs w:val="24"/>
-        </w:rPr>
-        <w:t>:</w:t>
+        <w:t>Junit:</w:t>
       </w:r>
       <w:r>
         <w:rPr>
@@ -19044,27 +18468,7 @@
           <w:szCs w:val="24"/>
           <w:lang w:val="it-IT"/>
         </w:rPr>
-        <w:t xml:space="preserve"> </w:t>
-      </w:r>
-      <w:proofErr w:type="spellStart"/>
-      <w:r>
-        <w:rPr>
-          <w:rFonts w:ascii="Garamond" w:eastAsia="Garamond" w:hAnsi="Garamond" w:cs="Garamond"/>
-          <w:sz w:val="24"/>
-          <w:szCs w:val="24"/>
-          <w:lang w:val="it-IT"/>
-        </w:rPr>
-        <w:t>unit</w:t>
-      </w:r>
-      <w:proofErr w:type="spellEnd"/>
-      <w:r>
-        <w:rPr>
-          <w:rFonts w:ascii="Garamond" w:eastAsia="Garamond" w:hAnsi="Garamond" w:cs="Garamond"/>
-          <w:sz w:val="24"/>
-          <w:szCs w:val="24"/>
-          <w:lang w:val="it-IT"/>
-        </w:rPr>
-        <w:t xml:space="preserve"> testing per il linguaggio</w:t>
+        <w:t xml:space="preserve"> unit testing per il linguaggio</w:t>
       </w:r>
       <w:r>
         <w:rPr>

</xml_diff>